<commit_message>
Added usecase with two rooms on fire
</commit_message>
<xml_diff>
--- a/Documentation/IoTService.docx
+++ b/Documentation/IoTService.docx
@@ -410,7 +410,7 @@
           <w:bCs/>
           <w:sz w:val="28"/>
           <w:szCs w:val="28"/>
-          <w:lang w:val="de-DE"/>
+          <w:lang w:val="en-US"/>
         </w:rPr>
       </w:pPr>
       <w:r>
@@ -475,7 +475,7 @@
           <w:bCs/>
           <w:sz w:val="28"/>
           <w:szCs w:val="28"/>
-          <w:lang w:val="de-DE"/>
+          <w:lang w:val="en-US"/>
         </w:rPr>
         <w:t>Mr. Besfort Shala</w:t>
       </w:r>
@@ -498,7 +498,7 @@
           <w:bCs/>
           <w:sz w:val="28"/>
           <w:szCs w:val="28"/>
-          <w:lang w:val="de-DE"/>
+          <w:lang w:val="en-US"/>
         </w:rPr>
         <w:tab/>
       </w:r>
@@ -509,7 +509,7 @@
           <w:bCs/>
           <w:sz w:val="28"/>
           <w:szCs w:val="28"/>
-          <w:lang w:val="de-DE"/>
+          <w:lang w:val="en-US"/>
         </w:rPr>
         <w:tab/>
       </w:r>
@@ -520,7 +520,7 @@
           <w:bCs/>
           <w:sz w:val="28"/>
           <w:szCs w:val="28"/>
-          <w:lang w:val="de-DE"/>
+          <w:lang w:val="en-US"/>
         </w:rPr>
         <w:tab/>
       </w:r>
@@ -531,7 +531,7 @@
           <w:bCs/>
           <w:sz w:val="28"/>
           <w:szCs w:val="28"/>
-          <w:lang w:val="de-DE"/>
+          <w:lang w:val="en-US"/>
         </w:rPr>
         <w:tab/>
         <w:t xml:space="preserve">  Prof. Armin Lehmann</w:t>
@@ -549,12 +549,19 @@
           <w:rFonts w:ascii="Times New Roman" w:hAnsi="Times New Roman" w:cs="Times New Roman"/>
           <w:sz w:val="48"/>
           <w:szCs w:val="48"/>
-          <w:lang w:val="de-DE"/>
+          <w:lang w:val="en-US"/>
         </w:rPr>
       </w:pPr>
     </w:p>
     <w:sdt>
       <w:sdtPr>
+        <w:rPr>
+          <w:rFonts w:asciiTheme="minorHAnsi" w:eastAsiaTheme="minorHAnsi" w:hAnsiTheme="minorHAnsi" w:cstheme="minorBidi"/>
+          <w:color w:val="auto"/>
+          <w:sz w:val="22"/>
+          <w:szCs w:val="22"/>
+          <w:lang w:val="en-DE"/>
+        </w:rPr>
         <w:id w:val="-1521628018"/>
         <w:docPartObj>
           <w:docPartGallery w:val="Table of Contents"/>
@@ -563,14 +570,9 @@
       </w:sdtPr>
       <w:sdtEndPr>
         <w:rPr>
-          <w:rFonts w:asciiTheme="minorHAnsi" w:eastAsiaTheme="minorHAnsi" w:hAnsiTheme="minorHAnsi" w:cstheme="minorBidi"/>
           <w:b/>
           <w:bCs/>
           <w:noProof/>
-          <w:color w:val="auto"/>
-          <w:sz w:val="22"/>
-          <w:szCs w:val="22"/>
-          <w:lang w:val="en-DE"/>
         </w:rPr>
       </w:sdtEndPr>
       <w:sdtContent>
@@ -624,7 +626,7 @@
           <w:r>
             <w:fldChar w:fldCharType="separate"/>
           </w:r>
-          <w:hyperlink w:anchor="_Toc29419307" w:history="1">
+          <w:hyperlink w:anchor="_Toc29433989" w:history="1">
             <w:r>
               <w:rPr>
                 <w:rStyle w:val="Hyperlink"/>
@@ -647,7 +649,7 @@
               <w:rPr>
                 <w:webHidden/>
               </w:rPr>
-              <w:instrText xml:space="preserve"> PAGEREF _Toc29419307 \h </w:instrText>
+              <w:instrText xml:space="preserve"> PAGEREF _Toc29433989 \h </w:instrText>
             </w:r>
             <w:r>
               <w:rPr>
@@ -684,7 +686,7 @@
               <w:lang w:val="en-DE" w:eastAsia="en-DE"/>
             </w:rPr>
           </w:pPr>
-          <w:hyperlink w:anchor="_Toc29419308" w:history="1">
+          <w:hyperlink w:anchor="_Toc29433990" w:history="1">
             <w:r>
               <w:rPr>
                 <w:rStyle w:val="Hyperlink"/>
@@ -707,7 +709,7 @@
               <w:rPr>
                 <w:webHidden/>
               </w:rPr>
-              <w:instrText xml:space="preserve"> PAGEREF _Toc29419308 \h </w:instrText>
+              <w:instrText xml:space="preserve"> PAGEREF _Toc29433990 \h </w:instrText>
             </w:r>
             <w:r>
               <w:rPr>
@@ -743,10 +745,10 @@
             <w:rPr>
               <w:rFonts w:eastAsiaTheme="minorEastAsia"/>
               <w:noProof/>
-              <w:lang w:val="en-DE" w:eastAsia="en-DE"/>
+              <w:lang w:eastAsia="en-DE"/>
             </w:rPr>
           </w:pPr>
-          <w:hyperlink w:anchor="_Toc29419309" w:history="1">
+          <w:hyperlink w:anchor="_Toc29433991" w:history="1">
             <w:r>
               <w:rPr>
                 <w:rStyle w:val="Hyperlink"/>
@@ -777,7 +779,7 @@
                 <w:noProof/>
                 <w:webHidden/>
               </w:rPr>
-              <w:instrText xml:space="preserve"> PAGEREF _Toc29419309 \h </w:instrText>
+              <w:instrText xml:space="preserve"> PAGEREF _Toc29433991 \h </w:instrText>
             </w:r>
             <w:r>
               <w:rPr>
@@ -817,10 +819,10 @@
             <w:rPr>
               <w:rFonts w:eastAsiaTheme="minorEastAsia"/>
               <w:noProof/>
-              <w:lang w:val="en-DE" w:eastAsia="en-DE"/>
+              <w:lang w:eastAsia="en-DE"/>
             </w:rPr>
           </w:pPr>
-          <w:hyperlink w:anchor="_Toc29419310" w:history="1">
+          <w:hyperlink w:anchor="_Toc29433992" w:history="1">
             <w:r>
               <w:rPr>
                 <w:rStyle w:val="Hyperlink"/>
@@ -851,7 +853,7 @@
                 <w:noProof/>
                 <w:webHidden/>
               </w:rPr>
-              <w:instrText xml:space="preserve"> PAGEREF _Toc29419310 \h </w:instrText>
+              <w:instrText xml:space="preserve"> PAGEREF _Toc29433992 \h </w:instrText>
             </w:r>
             <w:r>
               <w:rPr>
@@ -892,7 +894,7 @@
               <w:lang w:val="en-DE" w:eastAsia="en-DE"/>
             </w:rPr>
           </w:pPr>
-          <w:hyperlink w:anchor="_Toc29419311" w:history="1">
+          <w:hyperlink w:anchor="_Toc29433993" w:history="1">
             <w:r>
               <w:rPr>
                 <w:rStyle w:val="Hyperlink"/>
@@ -915,7 +917,7 @@
               <w:rPr>
                 <w:webHidden/>
               </w:rPr>
-              <w:instrText xml:space="preserve"> PAGEREF _Toc29419311 \h </w:instrText>
+              <w:instrText xml:space="preserve"> PAGEREF _Toc29433993 \h </w:instrText>
             </w:r>
             <w:r>
               <w:rPr>
@@ -951,10 +953,10 @@
             <w:rPr>
               <w:rFonts w:eastAsiaTheme="minorEastAsia"/>
               <w:noProof/>
-              <w:lang w:val="en-DE" w:eastAsia="en-DE"/>
+              <w:lang w:eastAsia="en-DE"/>
             </w:rPr>
           </w:pPr>
-          <w:hyperlink w:anchor="_Toc29419312" w:history="1">
+          <w:hyperlink w:anchor="_Toc29433994" w:history="1">
             <w:r>
               <w:rPr>
                 <w:rStyle w:val="Hyperlink"/>
@@ -985,7 +987,7 @@
                 <w:noProof/>
                 <w:webHidden/>
               </w:rPr>
-              <w:instrText xml:space="preserve"> PAGEREF _Toc29419312 \h </w:instrText>
+              <w:instrText xml:space="preserve"> PAGEREF _Toc29433994 \h </w:instrText>
             </w:r>
             <w:r>
               <w:rPr>
@@ -1025,10 +1027,10 @@
             <w:rPr>
               <w:rFonts w:eastAsiaTheme="minorEastAsia"/>
               <w:noProof/>
-              <w:lang w:val="en-DE" w:eastAsia="en-DE"/>
+              <w:lang w:eastAsia="en-DE"/>
             </w:rPr>
           </w:pPr>
-          <w:hyperlink w:anchor="_Toc29419313" w:history="1">
+          <w:hyperlink w:anchor="_Toc29433995" w:history="1">
             <w:r>
               <w:rPr>
                 <w:rStyle w:val="Hyperlink"/>
@@ -1059,7 +1061,7 @@
                 <w:noProof/>
                 <w:webHidden/>
               </w:rPr>
-              <w:instrText xml:space="preserve"> PAGEREF _Toc29419313 \h </w:instrText>
+              <w:instrText xml:space="preserve"> PAGEREF _Toc29433995 \h </w:instrText>
             </w:r>
             <w:r>
               <w:rPr>
@@ -1100,7 +1102,7 @@
               <w:lang w:val="en-DE" w:eastAsia="en-DE"/>
             </w:rPr>
           </w:pPr>
-          <w:hyperlink w:anchor="_Toc29419314" w:history="1">
+          <w:hyperlink w:anchor="_Toc29433996" w:history="1">
             <w:r>
               <w:rPr>
                 <w:rStyle w:val="Hyperlink"/>
@@ -1123,7 +1125,7 @@
               <w:rPr>
                 <w:webHidden/>
               </w:rPr>
-              <w:instrText xml:space="preserve"> PAGEREF _Toc29419314 \h </w:instrText>
+              <w:instrText xml:space="preserve"> PAGEREF _Toc29433996 \h </w:instrText>
             </w:r>
             <w:r>
               <w:rPr>
@@ -1159,10 +1161,10 @@
             <w:rPr>
               <w:rFonts w:eastAsiaTheme="minorEastAsia"/>
               <w:noProof/>
-              <w:lang w:val="en-DE" w:eastAsia="en-DE"/>
+              <w:lang w:eastAsia="en-DE"/>
             </w:rPr>
           </w:pPr>
-          <w:hyperlink w:anchor="_Toc29419315" w:history="1">
+          <w:hyperlink w:anchor="_Toc29433997" w:history="1">
             <w:r>
               <w:rPr>
                 <w:rStyle w:val="Hyperlink"/>
@@ -1193,7 +1195,7 @@
                 <w:noProof/>
                 <w:webHidden/>
               </w:rPr>
-              <w:instrText xml:space="preserve"> PAGEREF _Toc29419315 \h </w:instrText>
+              <w:instrText xml:space="preserve"> PAGEREF _Toc29433997 \h </w:instrText>
             </w:r>
             <w:r>
               <w:rPr>
@@ -1233,10 +1235,10 @@
             <w:rPr>
               <w:rFonts w:eastAsiaTheme="minorEastAsia"/>
               <w:noProof/>
-              <w:lang w:val="en-DE" w:eastAsia="en-DE"/>
+              <w:lang w:eastAsia="en-DE"/>
             </w:rPr>
           </w:pPr>
-          <w:hyperlink w:anchor="_Toc29419316" w:history="1">
+          <w:hyperlink w:anchor="_Toc29433998" w:history="1">
             <w:r>
               <w:rPr>
                 <w:rStyle w:val="Hyperlink"/>
@@ -1267,7 +1269,7 @@
                 <w:noProof/>
                 <w:webHidden/>
               </w:rPr>
-              <w:instrText xml:space="preserve"> PAGEREF _Toc29419316 \h </w:instrText>
+              <w:instrText xml:space="preserve"> PAGEREF _Toc29433998 \h </w:instrText>
             </w:r>
             <w:r>
               <w:rPr>
@@ -1307,10 +1309,10 @@
             <w:rPr>
               <w:rFonts w:eastAsiaTheme="minorEastAsia"/>
               <w:noProof/>
-              <w:lang w:val="en-DE" w:eastAsia="en-DE"/>
+              <w:lang w:eastAsia="en-DE"/>
             </w:rPr>
           </w:pPr>
-          <w:hyperlink w:anchor="_Toc29419317" w:history="1">
+          <w:hyperlink w:anchor="_Toc29433999" w:history="1">
             <w:r>
               <w:rPr>
                 <w:rStyle w:val="Hyperlink"/>
@@ -1341,7 +1343,7 @@
                 <w:noProof/>
                 <w:webHidden/>
               </w:rPr>
-              <w:instrText xml:space="preserve"> PAGEREF _Toc29419317 \h </w:instrText>
+              <w:instrText xml:space="preserve"> PAGEREF _Toc29433999 \h </w:instrText>
             </w:r>
             <w:r>
               <w:rPr>
@@ -1381,10 +1383,10 @@
             <w:rPr>
               <w:rFonts w:eastAsiaTheme="minorEastAsia"/>
               <w:noProof/>
-              <w:lang w:val="en-DE" w:eastAsia="en-DE"/>
+              <w:lang w:eastAsia="en-DE"/>
             </w:rPr>
           </w:pPr>
-          <w:hyperlink w:anchor="_Toc29419318" w:history="1">
+          <w:hyperlink w:anchor="_Toc29434000" w:history="1">
             <w:r>
               <w:rPr>
                 <w:rStyle w:val="Hyperlink"/>
@@ -1392,7 +1394,6 @@
                 <w:b/>
                 <w:bCs/>
                 <w:noProof/>
-                <w:lang w:val="en-US"/>
               </w:rPr>
               <w:t>Sensor Actuator Emulator Environment</w:t>
             </w:r>
@@ -1415,7 +1416,7 @@
                 <w:noProof/>
                 <w:webHidden/>
               </w:rPr>
-              <w:instrText xml:space="preserve"> PAGEREF _Toc29419318 \h </w:instrText>
+              <w:instrText xml:space="preserve"> PAGEREF _Toc29434000 \h </w:instrText>
             </w:r>
             <w:r>
               <w:rPr>
@@ -1456,7 +1457,7 @@
               <w:lang w:val="en-DE" w:eastAsia="en-DE"/>
             </w:rPr>
           </w:pPr>
-          <w:hyperlink w:anchor="_Toc29419319" w:history="1">
+          <w:hyperlink w:anchor="_Toc29434001" w:history="1">
             <w:r>
               <w:rPr>
                 <w:rStyle w:val="Hyperlink"/>
@@ -1479,7 +1480,7 @@
               <w:rPr>
                 <w:webHidden/>
               </w:rPr>
-              <w:instrText xml:space="preserve"> PAGEREF _Toc29419319 \h </w:instrText>
+              <w:instrText xml:space="preserve"> PAGEREF _Toc29434001 \h </w:instrText>
             </w:r>
             <w:r>
               <w:rPr>
@@ -1496,10 +1497,158 @@
               <w:rPr>
                 <w:webHidden/>
               </w:rPr>
-              <w:t>13</w:t>
-            </w:r>
-            <w:r>
-              <w:rPr>
+              <w:t>17</w:t>
+            </w:r>
+            <w:r>
+              <w:rPr>
+                <w:webHidden/>
+              </w:rPr>
+              <w:fldChar w:fldCharType="end"/>
+            </w:r>
+          </w:hyperlink>
+        </w:p>
+        <w:p>
+          <w:pPr>
+            <w:pStyle w:val="TOC2"/>
+            <w:tabs>
+              <w:tab w:val="right" w:pos="9736"/>
+            </w:tabs>
+            <w:rPr>
+              <w:rFonts w:eastAsiaTheme="minorEastAsia"/>
+              <w:noProof/>
+              <w:lang w:eastAsia="en-DE"/>
+            </w:rPr>
+          </w:pPr>
+          <w:hyperlink w:anchor="_Toc29434002" w:history="1">
+            <w:r>
+              <w:rPr>
+                <w:rStyle w:val="Hyperlink"/>
+                <w:rFonts w:ascii="Times New Roman" w:hAnsi="Times New Roman" w:cs="Times New Roman"/>
+                <w:b/>
+                <w:bCs/>
+                <w:noProof/>
+                <w:lang w:val="en-US"/>
+              </w:rPr>
+              <w:t>Ubuntu</w:t>
+            </w:r>
+            <w:r>
+              <w:rPr>
+                <w:noProof/>
+                <w:webHidden/>
+              </w:rPr>
+              <w:tab/>
+            </w:r>
+            <w:r>
+              <w:rPr>
+                <w:noProof/>
+                <w:webHidden/>
+              </w:rPr>
+              <w:fldChar w:fldCharType="begin"/>
+            </w:r>
+            <w:r>
+              <w:rPr>
+                <w:noProof/>
+                <w:webHidden/>
+              </w:rPr>
+              <w:instrText xml:space="preserve"> PAGEREF _Toc29434002 \h </w:instrText>
+            </w:r>
+            <w:r>
+              <w:rPr>
+                <w:noProof/>
+                <w:webHidden/>
+              </w:rPr>
+            </w:r>
+            <w:r>
+              <w:rPr>
+                <w:noProof/>
+                <w:webHidden/>
+              </w:rPr>
+              <w:fldChar w:fldCharType="separate"/>
+            </w:r>
+            <w:r>
+              <w:rPr>
+                <w:noProof/>
+                <w:webHidden/>
+              </w:rPr>
+              <w:t>17</w:t>
+            </w:r>
+            <w:r>
+              <w:rPr>
+                <w:noProof/>
+                <w:webHidden/>
+              </w:rPr>
+              <w:fldChar w:fldCharType="end"/>
+            </w:r>
+          </w:hyperlink>
+        </w:p>
+        <w:p>
+          <w:pPr>
+            <w:pStyle w:val="TOC2"/>
+            <w:tabs>
+              <w:tab w:val="right" w:pos="9736"/>
+            </w:tabs>
+            <w:rPr>
+              <w:rFonts w:eastAsiaTheme="minorEastAsia"/>
+              <w:noProof/>
+              <w:lang w:eastAsia="en-DE"/>
+            </w:rPr>
+          </w:pPr>
+          <w:hyperlink w:anchor="_Toc29434003" w:history="1">
+            <w:r>
+              <w:rPr>
+                <w:rStyle w:val="Hyperlink"/>
+                <w:rFonts w:ascii="Times New Roman" w:hAnsi="Times New Roman" w:cs="Times New Roman"/>
+                <w:b/>
+                <w:bCs/>
+                <w:noProof/>
+                <w:lang w:val="en-US"/>
+              </w:rPr>
+              <w:t>Windows</w:t>
+            </w:r>
+            <w:r>
+              <w:rPr>
+                <w:noProof/>
+                <w:webHidden/>
+              </w:rPr>
+              <w:tab/>
+            </w:r>
+            <w:r>
+              <w:rPr>
+                <w:noProof/>
+                <w:webHidden/>
+              </w:rPr>
+              <w:fldChar w:fldCharType="begin"/>
+            </w:r>
+            <w:r>
+              <w:rPr>
+                <w:noProof/>
+                <w:webHidden/>
+              </w:rPr>
+              <w:instrText xml:space="preserve"> PAGEREF _Toc29434003 \h </w:instrText>
+            </w:r>
+            <w:r>
+              <w:rPr>
+                <w:noProof/>
+                <w:webHidden/>
+              </w:rPr>
+            </w:r>
+            <w:r>
+              <w:rPr>
+                <w:noProof/>
+                <w:webHidden/>
+              </w:rPr>
+              <w:fldChar w:fldCharType="separate"/>
+            </w:r>
+            <w:r>
+              <w:rPr>
+                <w:noProof/>
+                <w:webHidden/>
+              </w:rPr>
+              <w:t>17</w:t>
+            </w:r>
+            <w:r>
+              <w:rPr>
+                <w:noProof/>
                 <w:webHidden/>
               </w:rPr>
               <w:fldChar w:fldCharType="end"/>
@@ -1516,7 +1665,7 @@
               <w:lang w:val="en-DE" w:eastAsia="en-DE"/>
             </w:rPr>
           </w:pPr>
-          <w:hyperlink w:anchor="_Toc29419320" w:history="1">
+          <w:hyperlink w:anchor="_Toc29434004" w:history="1">
             <w:r>
               <w:rPr>
                 <w:rStyle w:val="Hyperlink"/>
@@ -1539,7 +1688,7 @@
               <w:rPr>
                 <w:webHidden/>
               </w:rPr>
-              <w:instrText xml:space="preserve"> PAGEREF _Toc29419320 \h </w:instrText>
+              <w:instrText xml:space="preserve"> PAGEREF _Toc29434004 \h </w:instrText>
             </w:r>
             <w:r>
               <w:rPr>
@@ -1556,7 +1705,7 @@
               <w:rPr>
                 <w:webHidden/>
               </w:rPr>
-              <w:t>13</w:t>
+              <w:t>18</w:t>
             </w:r>
             <w:r>
               <w:rPr>
@@ -1576,7 +1725,7 @@
               <w:lang w:val="en-DE" w:eastAsia="en-DE"/>
             </w:rPr>
           </w:pPr>
-          <w:hyperlink w:anchor="_Toc29419321" w:history="1">
+          <w:hyperlink w:anchor="_Toc29434005" w:history="1">
             <w:r>
               <w:rPr>
                 <w:rStyle w:val="Hyperlink"/>
@@ -1599,7 +1748,7 @@
               <w:rPr>
                 <w:webHidden/>
               </w:rPr>
-              <w:instrText xml:space="preserve"> PAGEREF _Toc29419321 \h </w:instrText>
+              <w:instrText xml:space="preserve"> PAGEREF _Toc29434005 \h </w:instrText>
             </w:r>
             <w:r>
               <w:rPr>
@@ -1616,7 +1765,7 @@
               <w:rPr>
                 <w:webHidden/>
               </w:rPr>
-              <w:t>13</w:t>
+              <w:t>18</w:t>
             </w:r>
             <w:r>
               <w:rPr>
@@ -1636,7 +1785,7 @@
               <w:lang w:val="en-DE" w:eastAsia="en-DE"/>
             </w:rPr>
           </w:pPr>
-          <w:hyperlink w:anchor="_Toc29419322" w:history="1">
+          <w:hyperlink w:anchor="_Toc29434006" w:history="1">
             <w:r>
               <w:rPr>
                 <w:rStyle w:val="Hyperlink"/>
@@ -1659,7 +1808,7 @@
               <w:rPr>
                 <w:webHidden/>
               </w:rPr>
-              <w:instrText xml:space="preserve"> PAGEREF _Toc29419322 \h </w:instrText>
+              <w:instrText xml:space="preserve"> PAGEREF _Toc29434006 \h </w:instrText>
             </w:r>
             <w:r>
               <w:rPr>
@@ -1676,7 +1825,7 @@
               <w:rPr>
                 <w:webHidden/>
               </w:rPr>
-              <w:t>13</w:t>
+              <w:t>19</w:t>
             </w:r>
             <w:r>
               <w:rPr>
@@ -1696,7 +1845,7 @@
               <w:lang w:val="en-DE" w:eastAsia="en-DE"/>
             </w:rPr>
           </w:pPr>
-          <w:hyperlink w:anchor="_Toc29419323" w:history="1">
+          <w:hyperlink w:anchor="_Toc29434007" w:history="1">
             <w:r>
               <w:rPr>
                 <w:rStyle w:val="Hyperlink"/>
@@ -1719,7 +1868,7 @@
               <w:rPr>
                 <w:webHidden/>
               </w:rPr>
-              <w:instrText xml:space="preserve"> PAGEREF _Toc29419323 \h </w:instrText>
+              <w:instrText xml:space="preserve"> PAGEREF _Toc29434007 \h </w:instrText>
             </w:r>
             <w:r>
               <w:rPr>
@@ -1736,7 +1885,7 @@
               <w:rPr>
                 <w:webHidden/>
               </w:rPr>
-              <w:t>13</w:t>
+              <w:t>19</w:t>
             </w:r>
             <w:r>
               <w:rPr>
@@ -1756,7 +1905,7 @@
               <w:lang w:val="en-DE" w:eastAsia="en-DE"/>
             </w:rPr>
           </w:pPr>
-          <w:hyperlink w:anchor="_Toc29419324" w:history="1">
+          <w:hyperlink w:anchor="_Toc29434008" w:history="1">
             <w:r>
               <w:rPr>
                 <w:rStyle w:val="Hyperlink"/>
@@ -1779,7 +1928,7 @@
               <w:rPr>
                 <w:webHidden/>
               </w:rPr>
-              <w:instrText xml:space="preserve"> PAGEREF _Toc29419324 \h </w:instrText>
+              <w:instrText xml:space="preserve"> PAGEREF _Toc29434008 \h </w:instrText>
             </w:r>
             <w:r>
               <w:rPr>
@@ -1796,7 +1945,7 @@
               <w:rPr>
                 <w:webHidden/>
               </w:rPr>
-              <w:t>13</w:t>
+              <w:t>19</w:t>
             </w:r>
             <w:r>
               <w:rPr>
@@ -1816,7 +1965,7 @@
               <w:lang w:val="en-DE" w:eastAsia="en-DE"/>
             </w:rPr>
           </w:pPr>
-          <w:hyperlink w:anchor="_Toc29419325" w:history="1">
+          <w:hyperlink w:anchor="_Toc29434009" w:history="1">
             <w:r>
               <w:rPr>
                 <w:rStyle w:val="Hyperlink"/>
@@ -1839,7 +1988,7 @@
               <w:rPr>
                 <w:webHidden/>
               </w:rPr>
-              <w:instrText xml:space="preserve"> PAGEREF _Toc29419325 \h </w:instrText>
+              <w:instrText xml:space="preserve"> PAGEREF _Toc29434009 \h </w:instrText>
             </w:r>
             <w:r>
               <w:rPr>
@@ -1856,7 +2005,7 @@
               <w:rPr>
                 <w:webHidden/>
               </w:rPr>
-              <w:t>13</w:t>
+              <w:t>19</w:t>
             </w:r>
             <w:r>
               <w:rPr>
@@ -1918,7 +2067,7 @@
           <w:lang w:val="en-US"/>
         </w:rPr>
       </w:pPr>
-      <w:bookmarkStart w:id="0" w:name="_Toc29419307"/>
+      <w:bookmarkStart w:id="0" w:name="_Toc29433989"/>
       <w:r>
         <w:rPr>
           <w:rFonts w:ascii="Times New Roman" w:hAnsi="Times New Roman" w:cs="Times New Roman"/>
@@ -2162,7 +2311,7 @@
           <w:lang w:val="en-US"/>
         </w:rPr>
       </w:pPr>
-      <w:bookmarkStart w:id="1" w:name="_Toc29419308"/>
+      <w:bookmarkStart w:id="1" w:name="_Toc29433990"/>
       <w:r>
         <w:rPr>
           <w:rFonts w:ascii="Times New Roman" w:hAnsi="Times New Roman" w:cs="Times New Roman"/>
@@ -3260,14 +3409,27 @@
                               <w:r>
                                 <w:t xml:space="preserve">Figure </w:t>
                               </w:r>
-                              <w:fldSimple w:instr=" SEQ Figure \* ARABIC ">
-                                <w:r>
-                                  <w:rPr>
-                                    <w:noProof/>
-                                  </w:rPr>
-                                  <w:t>1</w:t>
-                                </w:r>
-                              </w:fldSimple>
+                              <w:r>
+                                <w:fldChar w:fldCharType="begin"/>
+                              </w:r>
+                              <w:r>
+                                <w:instrText xml:space="preserve"> SEQ Figure \* ARABIC </w:instrText>
+                              </w:r>
+                              <w:r>
+                                <w:fldChar w:fldCharType="separate"/>
+                              </w:r>
+                              <w:r>
+                                <w:rPr>
+                                  <w:noProof/>
+                                </w:rPr>
+                                <w:t>1</w:t>
+                              </w:r>
+                              <w:r>
+                                <w:rPr>
+                                  <w:noProof/>
+                                </w:rPr>
+                                <w:fldChar w:fldCharType="end"/>
+                              </w:r>
                               <w:r>
                                 <w:rPr>
                                   <w:lang w:val="en-US"/>
@@ -3618,14 +3780,27 @@
                         <w:r>
                           <w:t xml:space="preserve">Figure </w:t>
                         </w:r>
-                        <w:fldSimple w:instr=" SEQ Figure \* ARABIC ">
-                          <w:r>
-                            <w:rPr>
-                              <w:noProof/>
-                            </w:rPr>
-                            <w:t>1</w:t>
-                          </w:r>
-                        </w:fldSimple>
+                        <w:r>
+                          <w:fldChar w:fldCharType="begin"/>
+                        </w:r>
+                        <w:r>
+                          <w:instrText xml:space="preserve"> SEQ Figure \* ARABIC </w:instrText>
+                        </w:r>
+                        <w:r>
+                          <w:fldChar w:fldCharType="separate"/>
+                        </w:r>
+                        <w:r>
+                          <w:rPr>
+                            <w:noProof/>
+                          </w:rPr>
+                          <w:t>1</w:t>
+                        </w:r>
+                        <w:r>
+                          <w:rPr>
+                            <w:noProof/>
+                          </w:rPr>
+                          <w:fldChar w:fldCharType="end"/>
+                        </w:r>
                         <w:r>
                           <w:rPr>
                             <w:lang w:val="en-US"/>
@@ -3924,7 +4099,7 @@
           <w:lang w:val="en-US"/>
         </w:rPr>
       </w:pPr>
-      <w:bookmarkStart w:id="2" w:name="_Toc29419309"/>
+      <w:bookmarkStart w:id="2" w:name="_Toc29433991"/>
       <w:r>
         <w:rPr>
           <w:rFonts w:ascii="Times New Roman" w:hAnsi="Times New Roman" w:cs="Times New Roman"/>
@@ -4210,7 +4385,7 @@
           <w:lang w:val="en-US"/>
         </w:rPr>
       </w:pPr>
-      <w:bookmarkStart w:id="3" w:name="_Toc29419310"/>
+      <w:bookmarkStart w:id="3" w:name="_Toc29433992"/>
       <w:r>
         <w:rPr>
           <w:rFonts w:ascii="Times New Roman" w:hAnsi="Times New Roman" w:cs="Times New Roman"/>
@@ -4260,7 +4435,25 @@
           <w:szCs w:val="28"/>
           <w:lang w:val="en-US"/>
         </w:rPr>
-        <w:t xml:space="preserve"> resides on localhost:62235. It communicates via the sensors and actuators residing in the emulator environment. It hosts multiple CoAP client services and subscription listeners on a single endpoint at loc</w:t>
+        <w:t xml:space="preserve"> resides on localhost:62235. It communicates </w:t>
+      </w:r>
+      <w:r>
+        <w:rPr>
+          <w:rFonts w:ascii="Times New Roman" w:hAnsi="Times New Roman" w:cs="Times New Roman"/>
+          <w:sz w:val="28"/>
+          <w:szCs w:val="28"/>
+          <w:lang w:val="en-US"/>
+        </w:rPr>
+        <w:t>to</w:t>
+      </w:r>
+      <w:r>
+        <w:rPr>
+          <w:rFonts w:ascii="Times New Roman" w:hAnsi="Times New Roman" w:cs="Times New Roman"/>
+          <w:sz w:val="28"/>
+          <w:szCs w:val="28"/>
+          <w:lang w:val="en-US"/>
+        </w:rPr>
+        <w:t xml:space="preserve"> the sensors and actuators residing in the emulator environment. It hosts multiple CoAP client services and subscription listeners on a single endpoint at loc</w:t>
       </w:r>
       <w:r>
         <w:rPr>
@@ -4402,7 +4595,7 @@
           <w:lang w:val="en-US"/>
         </w:rPr>
       </w:pPr>
-      <w:bookmarkStart w:id="4" w:name="_Toc29419311"/>
+      <w:bookmarkStart w:id="4" w:name="_Toc29433993"/>
       <w:r>
         <w:rPr>
           <w:rFonts w:ascii="Times New Roman" w:hAnsi="Times New Roman" w:cs="Times New Roman"/>
@@ -4435,7 +4628,7 @@
           <w:lang w:val="en-US"/>
         </w:rPr>
       </w:pPr>
-      <w:bookmarkStart w:id="5" w:name="_Toc29419312"/>
+      <w:bookmarkStart w:id="5" w:name="_Toc29433994"/>
       <w:r>
         <w:rPr>
           <w:rFonts w:ascii="Times New Roman" w:hAnsi="Times New Roman" w:cs="Times New Roman"/>
@@ -4531,14 +4724,27 @@
       <w:r>
         <w:t xml:space="preserve">Figure </w:t>
       </w:r>
-      <w:fldSimple w:instr=" SEQ Figure \* ARABIC ">
-        <w:r>
-          <w:rPr>
-            <w:noProof/>
-          </w:rPr>
-          <w:t>2</w:t>
-        </w:r>
-      </w:fldSimple>
+      <w:r>
+        <w:fldChar w:fldCharType="begin"/>
+      </w:r>
+      <w:r>
+        <w:instrText xml:space="preserve"> SEQ Figure \* ARABIC </w:instrText>
+      </w:r>
+      <w:r>
+        <w:fldChar w:fldCharType="separate"/>
+      </w:r>
+      <w:r>
+        <w:rPr>
+          <w:noProof/>
+        </w:rPr>
+        <w:t>2</w:t>
+      </w:r>
+      <w:r>
+        <w:rPr>
+          <w:noProof/>
+        </w:rPr>
+        <w:fldChar w:fldCharType="end"/>
+      </w:r>
       <w:r>
         <w:rPr>
           <w:lang w:val="en-US"/>
@@ -8763,14 +8969,27 @@
                               <w:r>
                                 <w:t xml:space="preserve">Figure </w:t>
                               </w:r>
-                              <w:fldSimple w:instr=" SEQ Figure \* ARABIC ">
-                                <w:r>
-                                  <w:rPr>
-                                    <w:noProof/>
-                                  </w:rPr>
-                                  <w:t>3</w:t>
-                                </w:r>
-                              </w:fldSimple>
+                              <w:r>
+                                <w:fldChar w:fldCharType="begin"/>
+                              </w:r>
+                              <w:r>
+                                <w:instrText xml:space="preserve"> SEQ Figure \* ARABIC </w:instrText>
+                              </w:r>
+                              <w:r>
+                                <w:fldChar w:fldCharType="separate"/>
+                              </w:r>
+                              <w:r>
+                                <w:rPr>
+                                  <w:noProof/>
+                                </w:rPr>
+                                <w:t>3</w:t>
+                              </w:r>
+                              <w:r>
+                                <w:rPr>
+                                  <w:noProof/>
+                                </w:rPr>
+                                <w:fldChar w:fldCharType="end"/>
+                              </w:r>
                               <w:r>
                                 <w:rPr>
                                   <w:lang w:val="en-US"/>
@@ -9202,14 +9421,27 @@
                         <w:r>
                           <w:t xml:space="preserve">Figure </w:t>
                         </w:r>
-                        <w:fldSimple w:instr=" SEQ Figure \* ARABIC ">
-                          <w:r>
-                            <w:rPr>
-                              <w:noProof/>
-                            </w:rPr>
-                            <w:t>3</w:t>
-                          </w:r>
-                        </w:fldSimple>
+                        <w:r>
+                          <w:fldChar w:fldCharType="begin"/>
+                        </w:r>
+                        <w:r>
+                          <w:instrText xml:space="preserve"> SEQ Figure \* ARABIC </w:instrText>
+                        </w:r>
+                        <w:r>
+                          <w:fldChar w:fldCharType="separate"/>
+                        </w:r>
+                        <w:r>
+                          <w:rPr>
+                            <w:noProof/>
+                          </w:rPr>
+                          <w:t>3</w:t>
+                        </w:r>
+                        <w:r>
+                          <w:rPr>
+                            <w:noProof/>
+                          </w:rPr>
+                          <w:fldChar w:fldCharType="end"/>
+                        </w:r>
                         <w:r>
                           <w:rPr>
                             <w:lang w:val="en-US"/>
@@ -9528,7 +9760,7 @@
           <w:lang w:val="en-US"/>
         </w:rPr>
       </w:pPr>
-      <w:bookmarkStart w:id="6" w:name="_Toc29419313"/>
+      <w:bookmarkStart w:id="6" w:name="_Toc29433995"/>
       <w:r>
         <w:rPr>
           <w:rFonts w:ascii="Times New Roman" w:hAnsi="Times New Roman" w:cs="Times New Roman"/>
@@ -10552,14 +10784,27 @@
                               <w:r>
                                 <w:t xml:space="preserve">Figure </w:t>
                               </w:r>
-                              <w:fldSimple w:instr=" SEQ Figure \* ARABIC ">
-                                <w:r>
-                                  <w:rPr>
-                                    <w:noProof/>
-                                  </w:rPr>
-                                  <w:t>4</w:t>
-                                </w:r>
-                              </w:fldSimple>
+                              <w:r>
+                                <w:fldChar w:fldCharType="begin"/>
+                              </w:r>
+                              <w:r>
+                                <w:instrText xml:space="preserve"> SEQ Figure \* ARABIC </w:instrText>
+                              </w:r>
+                              <w:r>
+                                <w:fldChar w:fldCharType="separate"/>
+                              </w:r>
+                              <w:r>
+                                <w:rPr>
+                                  <w:noProof/>
+                                </w:rPr>
+                                <w:t>4</w:t>
+                              </w:r>
+                              <w:r>
+                                <w:rPr>
+                                  <w:noProof/>
+                                </w:rPr>
+                                <w:fldChar w:fldCharType="end"/>
+                              </w:r>
                               <w:r>
                                 <w:rPr>
                                   <w:lang w:val="en-US"/>
@@ -10833,14 +11078,27 @@
                         <w:r>
                           <w:t xml:space="preserve">Figure </w:t>
                         </w:r>
-                        <w:fldSimple w:instr=" SEQ Figure \* ARABIC ">
-                          <w:r>
-                            <w:rPr>
-                              <w:noProof/>
-                            </w:rPr>
-                            <w:t>4</w:t>
-                          </w:r>
-                        </w:fldSimple>
+                        <w:r>
+                          <w:fldChar w:fldCharType="begin"/>
+                        </w:r>
+                        <w:r>
+                          <w:instrText xml:space="preserve"> SEQ Figure \* ARABIC </w:instrText>
+                        </w:r>
+                        <w:r>
+                          <w:fldChar w:fldCharType="separate"/>
+                        </w:r>
+                        <w:r>
+                          <w:rPr>
+                            <w:noProof/>
+                          </w:rPr>
+                          <w:t>4</w:t>
+                        </w:r>
+                        <w:r>
+                          <w:rPr>
+                            <w:noProof/>
+                          </w:rPr>
+                          <w:fldChar w:fldCharType="end"/>
+                        </w:r>
                         <w:r>
                           <w:rPr>
                             <w:lang w:val="en-US"/>
@@ -11063,7 +11321,7 @@
           <w:lang w:val="en-US"/>
         </w:rPr>
       </w:pPr>
-      <w:bookmarkStart w:id="7" w:name="_Toc29419314"/>
+      <w:bookmarkStart w:id="7" w:name="_Toc29433996"/>
       <w:r>
         <w:rPr>
           <w:rFonts w:ascii="Times New Roman" w:hAnsi="Times New Roman" w:cs="Times New Roman"/>
@@ -11090,7 +11348,7 @@
           <w:lang w:val="en-US"/>
         </w:rPr>
       </w:pPr>
-      <w:bookmarkStart w:id="8" w:name="_Toc29419315"/>
+      <w:bookmarkStart w:id="8" w:name="_Toc29433997"/>
       <w:r>
         <w:rPr>
           <w:rFonts w:ascii="Times New Roman" w:hAnsi="Times New Roman" w:cs="Times New Roman"/>
@@ -11188,7 +11446,7 @@
           <w:lang w:val="en-US"/>
         </w:rPr>
       </w:pPr>
-      <w:bookmarkStart w:id="9" w:name="_Toc29419316"/>
+      <w:bookmarkStart w:id="9" w:name="_Toc29433998"/>
       <w:r>
         <w:rPr>
           <w:rFonts w:ascii="Times New Roman" w:hAnsi="Times New Roman" w:cs="Times New Roman"/>
@@ -12564,14 +12822,27 @@
       <w:r>
         <w:t xml:space="preserve">Figure </w:t>
       </w:r>
-      <w:fldSimple w:instr=" SEQ Figure \* ARABIC ">
-        <w:r>
-          <w:rPr>
-            <w:noProof/>
-          </w:rPr>
-          <w:t>5</w:t>
-        </w:r>
-      </w:fldSimple>
+      <w:r>
+        <w:fldChar w:fldCharType="begin"/>
+      </w:r>
+      <w:r>
+        <w:instrText xml:space="preserve"> SEQ Figure \* ARABIC </w:instrText>
+      </w:r>
+      <w:r>
+        <w:fldChar w:fldCharType="separate"/>
+      </w:r>
+      <w:r>
+        <w:rPr>
+          <w:noProof/>
+        </w:rPr>
+        <w:t>5</w:t>
+      </w:r>
+      <w:r>
+        <w:rPr>
+          <w:noProof/>
+        </w:rPr>
+        <w:fldChar w:fldCharType="end"/>
+      </w:r>
       <w:r>
         <w:rPr>
           <w:lang w:val="en-US"/>
@@ -13005,7 +13276,7 @@
           <w:lang w:val="en-US"/>
         </w:rPr>
       </w:pPr>
-      <w:bookmarkStart w:id="10" w:name="_Toc29419317"/>
+      <w:bookmarkStart w:id="10" w:name="_Toc29433999"/>
       <w:r>
         <w:rPr>
           <w:rFonts w:ascii="Times New Roman" w:hAnsi="Times New Roman" w:cs="Times New Roman"/>
@@ -15360,14 +15631,27 @@
       <w:r>
         <w:t xml:space="preserve">Figure </w:t>
       </w:r>
-      <w:fldSimple w:instr=" SEQ Figure \* ARABIC ">
-        <w:r>
-          <w:rPr>
-            <w:noProof/>
-          </w:rPr>
-          <w:t>6</w:t>
-        </w:r>
-      </w:fldSimple>
+      <w:r>
+        <w:fldChar w:fldCharType="begin"/>
+      </w:r>
+      <w:r>
+        <w:instrText xml:space="preserve"> SEQ Figure \* ARABIC </w:instrText>
+      </w:r>
+      <w:r>
+        <w:fldChar w:fldCharType="separate"/>
+      </w:r>
+      <w:r>
+        <w:rPr>
+          <w:noProof/>
+        </w:rPr>
+        <w:t>6</w:t>
+      </w:r>
+      <w:r>
+        <w:rPr>
+          <w:noProof/>
+        </w:rPr>
+        <w:fldChar w:fldCharType="end"/>
+      </w:r>
       <w:r>
         <w:rPr>
           <w:lang w:val="en-US"/>
@@ -15713,14 +15997,27 @@
       <w:r>
         <w:t xml:space="preserve">Figure </w:t>
       </w:r>
-      <w:fldSimple w:instr=" SEQ Figure \* ARABIC ">
-        <w:r>
-          <w:rPr>
-            <w:noProof/>
-          </w:rPr>
-          <w:t>7</w:t>
-        </w:r>
-      </w:fldSimple>
+      <w:r>
+        <w:fldChar w:fldCharType="begin"/>
+      </w:r>
+      <w:r>
+        <w:instrText xml:space="preserve"> SEQ Figure \* ARABIC </w:instrText>
+      </w:r>
+      <w:r>
+        <w:fldChar w:fldCharType="separate"/>
+      </w:r>
+      <w:r>
+        <w:rPr>
+          <w:noProof/>
+        </w:rPr>
+        <w:t>7</w:t>
+      </w:r>
+      <w:r>
+        <w:rPr>
+          <w:noProof/>
+        </w:rPr>
+        <w:fldChar w:fldCharType="end"/>
+      </w:r>
       <w:r>
         <w:rPr>
           <w:lang w:val="en-US"/>
@@ -15833,14 +16130,27 @@
       <w:r>
         <w:t xml:space="preserve">Figure </w:t>
       </w:r>
-      <w:fldSimple w:instr=" SEQ Figure \* ARABIC ">
-        <w:r>
-          <w:rPr>
-            <w:noProof/>
-          </w:rPr>
-          <w:t>8</w:t>
-        </w:r>
-      </w:fldSimple>
+      <w:r>
+        <w:fldChar w:fldCharType="begin"/>
+      </w:r>
+      <w:r>
+        <w:instrText xml:space="preserve"> SEQ Figure \* ARABIC </w:instrText>
+      </w:r>
+      <w:r>
+        <w:fldChar w:fldCharType="separate"/>
+      </w:r>
+      <w:r>
+        <w:rPr>
+          <w:noProof/>
+        </w:rPr>
+        <w:t>8</w:t>
+      </w:r>
+      <w:r>
+        <w:rPr>
+          <w:noProof/>
+        </w:rPr>
+        <w:fldChar w:fldCharType="end"/>
+      </w:r>
       <w:r>
         <w:rPr>
           <w:lang w:val="en-US"/>
@@ -16074,10 +16384,9 @@
           <w:color w:val="000000" w:themeColor="text1"/>
           <w:sz w:val="28"/>
           <w:szCs w:val="28"/>
-          <w:lang w:val="en-US"/>
         </w:rPr>
       </w:pPr>
-      <w:bookmarkStart w:id="11" w:name="_Toc29419318"/>
+      <w:bookmarkStart w:id="11" w:name="_Toc29434000"/>
       <w:r>
         <w:rPr>
           <w:rFonts w:ascii="Times New Roman" w:hAnsi="Times New Roman" w:cs="Times New Roman"/>
@@ -16086,7 +16395,6 @@
           <w:color w:val="000000" w:themeColor="text1"/>
           <w:sz w:val="28"/>
           <w:szCs w:val="28"/>
-          <w:lang w:val="en-US"/>
         </w:rPr>
         <w:lastRenderedPageBreak/>
         <w:t>Sensor Actuator Emulator Environment</w:t>
@@ -16095,29 +16403,15 @@
     </w:p>
     <w:p>
       <w:pPr>
-        <w:pStyle w:val="Heading2"/>
-        <w:rPr>
-          <w:rFonts w:ascii="Times New Roman" w:hAnsi="Times New Roman" w:cs="Times New Roman"/>
-          <w:b/>
-          <w:bCs/>
-          <w:color w:val="000000" w:themeColor="text1"/>
-          <w:sz w:val="28"/>
-          <w:szCs w:val="28"/>
+        <w:rPr>
           <w:lang w:val="en-US"/>
         </w:rPr>
       </w:pPr>
     </w:p>
     <w:p>
-      <w:pPr>
-        <w:pStyle w:val="Heading2"/>
-      </w:pPr>
-      <w:r>
-        <w:rPr>
-          <w:rFonts w:ascii="Times New Roman" w:hAnsi="Times New Roman" w:cs="Times New Roman"/>
+      <w:r>
+        <w:rPr>
           <w:noProof/>
-          <w:color w:val="000000" w:themeColor="text1"/>
-          <w:sz w:val="28"/>
-          <w:szCs w:val="28"/>
           <w:lang w:val="en-US"/>
         </w:rPr>
         <mc:AlternateContent>
@@ -19321,28 +19615,36 @@
     </w:p>
     <w:p>
       <w:pPr>
-        <w:pStyle w:val="Caption"/>
-        <w:rPr>
-          <w:rFonts w:ascii="Times New Roman" w:hAnsi="Times New Roman" w:cs="Times New Roman"/>
+        <w:rPr>
           <w:b/>
           <w:bCs/>
-          <w:color w:val="000000" w:themeColor="text1"/>
-          <w:sz w:val="28"/>
-          <w:szCs w:val="28"/>
           <w:lang w:val="en-US"/>
         </w:rPr>
       </w:pPr>
       <w:r>
         <w:t xml:space="preserve">Figure </w:t>
       </w:r>
-      <w:fldSimple w:instr=" SEQ Figure \* ARABIC ">
-        <w:r>
-          <w:rPr>
-            <w:noProof/>
-          </w:rPr>
-          <w:t>9</w:t>
-        </w:r>
-      </w:fldSimple>
+      <w:r>
+        <w:fldChar w:fldCharType="begin"/>
+      </w:r>
+      <w:r>
+        <w:instrText xml:space="preserve"> SEQ Figure \* ARABIC </w:instrText>
+      </w:r>
+      <w:r>
+        <w:fldChar w:fldCharType="separate"/>
+      </w:r>
+      <w:r>
+        <w:rPr>
+          <w:noProof/>
+        </w:rPr>
+        <w:t>9</w:t>
+      </w:r>
+      <w:r>
+        <w:rPr>
+          <w:noProof/>
+        </w:rPr>
+        <w:fldChar w:fldCharType="end"/>
+      </w:r>
       <w:r>
         <w:rPr>
           <w:lang w:val="en-US"/>
@@ -19361,7 +19663,6 @@
           <w:lang w:val="en-US"/>
         </w:rPr>
       </w:pPr>
-      <w:bookmarkStart w:id="12" w:name="_Toc29419319"/>
     </w:p>
     <w:p>
       <w:pPr>
@@ -19472,7 +19773,18 @@
           <w:szCs w:val="28"/>
           <w:lang w:val="en-US"/>
         </w:rPr>
-        <w:t xml:space="preserve">. Similarly an actuator writes values to the end of this file as per the actuation command given to it by the gateway and thereby we model a reduction of  physical quantities. </w:t>
+        <w:t xml:space="preserve">. Similarly </w:t>
+      </w:r>
+      <w:r>
+        <w:rPr>
+          <w:rFonts w:ascii="Times New Roman" w:hAnsi="Times New Roman" w:cs="Times New Roman"/>
+          <w:color w:val="000000" w:themeColor="text1"/>
+          <w:sz w:val="28"/>
+          <w:szCs w:val="28"/>
+          <w:lang w:val="en-US"/>
+        </w:rPr>
+        <w:lastRenderedPageBreak/>
+        <w:t xml:space="preserve">an actuator writes values to the end of this file as per the actuation command given to it by the gateway and thereby we model a reduction of  physical quantities. </w:t>
       </w:r>
     </w:p>
     <w:p>
@@ -19488,7 +19800,6 @@
           <w:szCs w:val="28"/>
           <w:lang w:val="en-US"/>
         </w:rPr>
-        <w:lastRenderedPageBreak/>
         <w:drawing>
           <wp:inline distT="0" distB="0" distL="0" distR="0" wp14:anchorId="19C1865C" wp14:editId="781608B2">
             <wp:extent cx="1416050" cy="1625600"/>
@@ -19542,14 +19853,27 @@
       <w:r>
         <w:t xml:space="preserve">Figure </w:t>
       </w:r>
-      <w:fldSimple w:instr=" SEQ Figure \* ARABIC ">
-        <w:r>
-          <w:rPr>
-            <w:noProof/>
-          </w:rPr>
-          <w:t>10</w:t>
-        </w:r>
-      </w:fldSimple>
+      <w:r>
+        <w:fldChar w:fldCharType="begin"/>
+      </w:r>
+      <w:r>
+        <w:instrText xml:space="preserve"> SEQ Figure \* ARABIC </w:instrText>
+      </w:r>
+      <w:r>
+        <w:fldChar w:fldCharType="separate"/>
+      </w:r>
+      <w:r>
+        <w:rPr>
+          <w:noProof/>
+        </w:rPr>
+        <w:t>10</w:t>
+      </w:r>
+      <w:r>
+        <w:rPr>
+          <w:noProof/>
+        </w:rPr>
+        <w:fldChar w:fldCharType="end"/>
+      </w:r>
       <w:r>
         <w:rPr>
           <w:lang w:val="en-US"/>
@@ -19802,7 +20126,6 @@
           <w:szCs w:val="28"/>
           <w:lang w:val="en-US"/>
         </w:rPr>
-        <w:lastRenderedPageBreak/>
         <w:t xml:space="preserve">The respective UML class relations and dependencies for the emulator environment is shown </w:t>
       </w:r>
     </w:p>
@@ -19904,7 +20227,7 @@
           </mc:Choice>
           <mc:Fallback>
             <w:pict>
-              <v:group w14:anchorId="7D9281DA" id="Canvas 521" o:spid="_x0000_s1026" editas="canvas" style="width:515.6pt;height:574.9pt;mso-position-horizontal-relative:char;mso-position-vertical-relative:line" coordsize="65481,73005" o:gfxdata="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">
+              <v:group w14:anchorId="59A0E009" id="Canvas 521" o:spid="_x0000_s1026" editas="canvas" style="width:515.6pt;height:574.9pt;mso-position-horizontal-relative:char;mso-position-vertical-relative:line" coordsize="65481,73005" o:gfxdata="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">
                 <v:shape id="_x0000_s1027" type="#_x0000_t75" style="position:absolute;width:65481;height:73005;visibility:visible;mso-wrap-style:square" filled="t">
                   <v:fill o:detectmouseclick="t"/>
                   <v:path o:connecttype="none"/>
@@ -19930,14 +20253,27 @@
       <w:r>
         <w:t xml:space="preserve">Figure </w:t>
       </w:r>
-      <w:fldSimple w:instr=" SEQ Figure \* ARABIC ">
-        <w:r>
-          <w:rPr>
-            <w:noProof/>
-          </w:rPr>
-          <w:t>11</w:t>
-        </w:r>
-      </w:fldSimple>
+      <w:r>
+        <w:fldChar w:fldCharType="begin"/>
+      </w:r>
+      <w:r>
+        <w:instrText xml:space="preserve"> SEQ Figure \* ARABIC </w:instrText>
+      </w:r>
+      <w:r>
+        <w:fldChar w:fldCharType="separate"/>
+      </w:r>
+      <w:r>
+        <w:rPr>
+          <w:noProof/>
+        </w:rPr>
+        <w:t>11</w:t>
+      </w:r>
+      <w:r>
+        <w:rPr>
+          <w:noProof/>
+        </w:rPr>
+        <w:fldChar w:fldCharType="end"/>
+      </w:r>
       <w:r>
         <w:rPr>
           <w:lang w:val="en-US"/>
@@ -19996,7 +20332,6 @@
           <w:szCs w:val="28"/>
           <w:lang w:val="en-US"/>
         </w:rPr>
-        <w:lastRenderedPageBreak/>
         <w:tab/>
       </w:r>
     </w:p>
@@ -20084,14 +20419,27 @@
       <w:r>
         <w:t xml:space="preserve">Figure </w:t>
       </w:r>
-      <w:fldSimple w:instr=" SEQ Figure \* ARABIC ">
-        <w:r>
-          <w:rPr>
-            <w:noProof/>
-          </w:rPr>
-          <w:t>12</w:t>
-        </w:r>
-      </w:fldSimple>
+      <w:r>
+        <w:fldChar w:fldCharType="begin"/>
+      </w:r>
+      <w:r>
+        <w:instrText xml:space="preserve"> SEQ Figure \* ARABIC </w:instrText>
+      </w:r>
+      <w:r>
+        <w:fldChar w:fldCharType="separate"/>
+      </w:r>
+      <w:r>
+        <w:rPr>
+          <w:noProof/>
+        </w:rPr>
+        <w:t>12</w:t>
+      </w:r>
+      <w:r>
+        <w:rPr>
+          <w:noProof/>
+        </w:rPr>
+        <w:fldChar w:fldCharType="end"/>
+      </w:r>
       <w:r>
         <w:rPr>
           <w:lang w:val="en-US"/>
@@ -20236,6 +20584,7 @@
           <w:lang w:val="en-US"/>
         </w:rPr>
       </w:pPr>
+      <w:bookmarkStart w:id="12" w:name="_Toc29434001"/>
       <w:r>
         <w:rPr>
           <w:rFonts w:ascii="Times New Roman" w:hAnsi="Times New Roman" w:cs="Times New Roman"/>
@@ -20262,6 +20611,7 @@
           <w:lang w:val="en-US"/>
         </w:rPr>
       </w:pPr>
+      <w:bookmarkStart w:id="13" w:name="_Toc29434002"/>
       <w:r>
         <w:rPr>
           <w:rFonts w:ascii="Times New Roman" w:hAnsi="Times New Roman" w:cs="Times New Roman"/>
@@ -20274,6 +20624,7 @@
         </w:rPr>
         <w:t>Ubuntu</w:t>
       </w:r>
+      <w:bookmarkEnd w:id="13"/>
     </w:p>
     <w:p>
       <w:pPr>
@@ -20309,6 +20660,17 @@
           <w:lang w:val="en-US"/>
         </w:rPr>
         <w:t>iotservice-1.0.0</w:t>
+      </w:r>
+      <w:r>
+        <w:rPr>
+          <w:rFonts w:ascii="Times New Roman" w:hAnsi="Times New Roman" w:cs="Times New Roman"/>
+          <w:i/>
+          <w:iCs/>
+          <w:sz w:val="28"/>
+          <w:szCs w:val="28"/>
+          <w:lang w:val="en-US"/>
+        </w:rPr>
+        <w:t>.jar</w:t>
       </w:r>
       <w:r>
         <w:rPr>
@@ -20705,6 +21067,7 @@
           <w:lang w:val="en-US"/>
         </w:rPr>
       </w:pPr>
+      <w:bookmarkStart w:id="14" w:name="_Toc29434003"/>
       <w:r>
         <w:rPr>
           <w:rFonts w:ascii="Times New Roman" w:hAnsi="Times New Roman" w:cs="Times New Roman"/>
@@ -20717,6 +21080,7 @@
         </w:rPr>
         <w:t>Windows</w:t>
       </w:r>
+      <w:bookmarkEnd w:id="14"/>
     </w:p>
     <w:p>
       <w:pPr>
@@ -20974,7 +21338,7 @@
           <w:lang w:val="en-US"/>
         </w:rPr>
       </w:pPr>
-      <w:bookmarkStart w:id="13" w:name="_Toc29419320"/>
+      <w:bookmarkStart w:id="15" w:name="_Toc29434004"/>
       <w:r>
         <w:rPr>
           <w:rFonts w:ascii="Times New Roman" w:hAnsi="Times New Roman" w:cs="Times New Roman"/>
@@ -20986,7 +21350,7 @@
         <w:lastRenderedPageBreak/>
         <w:t>Implementation Analysis</w:t>
       </w:r>
-      <w:bookmarkEnd w:id="13"/>
+      <w:bookmarkEnd w:id="15"/>
       <w:r>
         <w:rPr>
           <w:rFonts w:ascii="Times New Roman" w:hAnsi="Times New Roman" w:cs="Times New Roman"/>
@@ -21009,7 +21373,7 @@
           <w:lang w:val="en-US"/>
         </w:rPr>
       </w:pPr>
-      <w:bookmarkStart w:id="14" w:name="_Toc29419321"/>
+      <w:bookmarkStart w:id="16" w:name="_Toc29434005"/>
       <w:r>
         <w:rPr>
           <w:rFonts w:ascii="Times New Roman" w:hAnsi="Times New Roman" w:cs="Times New Roman"/>
@@ -21020,7 +21384,7 @@
         </w:rPr>
         <w:t>CoAP URI Summary</w:t>
       </w:r>
-      <w:bookmarkEnd w:id="14"/>
+      <w:bookmarkEnd w:id="16"/>
     </w:p>
     <w:tbl>
       <w:tblPr>
@@ -21248,52 +21612,7 @@
                 <w:szCs w:val="24"/>
                 <w:lang w:val="en-US"/>
               </w:rPr>
-              <w:t>coap://localhost</w:t>
-            </w:r>
-            <w:r>
-              <w:rPr>
-                <w:rFonts w:ascii="Cambria Math" w:hAnsi="Cambria Math"/>
-                <w:sz w:val="24"/>
-                <w:szCs w:val="24"/>
-                <w:lang w:val="en-US"/>
-              </w:rPr>
-              <w:t>:</w:t>
-            </w:r>
-            <w:r>
-              <w:rPr>
-                <w:rFonts w:ascii="Cambria Math" w:hAnsi="Cambria Math"/>
-                <w:sz w:val="24"/>
-                <w:szCs w:val="24"/>
-                <w:lang w:val="en-US"/>
-              </w:rPr>
-              <w:t>568</w:t>
-            </w:r>
-            <w:r>
-              <w:rPr>
-                <w:rFonts w:ascii="Cambria Math" w:hAnsi="Cambria Math"/>
-                <w:sz w:val="24"/>
-                <w:szCs w:val="24"/>
-                <w:lang w:val="en-US"/>
-              </w:rPr>
-              <w:t>6</w:t>
-            </w:r>
-            <w:r>
-              <w:rPr>
-                <w:rFonts w:ascii="Cambria Math" w:hAnsi="Cambria Math"/>
-                <w:sz w:val="24"/>
-                <w:szCs w:val="24"/>
-                <w:lang w:val="en-US"/>
-              </w:rPr>
-              <w:t>/</w:t>
-            </w:r>
-            <w:r>
-              <w:rPr>
-                <w:rFonts w:ascii="Cambria Math" w:hAnsi="Cambria Math"/>
-                <w:sz w:val="24"/>
-                <w:szCs w:val="24"/>
-                <w:lang w:val="en-US"/>
-              </w:rPr>
-              <w:t>irSense</w:t>
+              <w:t>coap://localhost:5686/irSense</w:t>
             </w:r>
           </w:p>
         </w:tc>
@@ -21370,52 +21689,7 @@
                 <w:szCs w:val="24"/>
                 <w:lang w:val="en-US"/>
               </w:rPr>
-              <w:t>coap://</w:t>
-            </w:r>
-            <w:r>
-              <w:rPr>
-                <w:rFonts w:ascii="Cambria Math" w:hAnsi="Cambria Math"/>
-                <w:sz w:val="24"/>
-                <w:szCs w:val="24"/>
-                <w:lang w:val="en-US"/>
-              </w:rPr>
-              <w:t>localhost:</w:t>
-            </w:r>
-            <w:r>
-              <w:rPr>
-                <w:rFonts w:ascii="Cambria Math" w:hAnsi="Cambria Math"/>
-                <w:sz w:val="24"/>
-                <w:szCs w:val="24"/>
-                <w:lang w:val="en-US"/>
-              </w:rPr>
-              <w:t>568</w:t>
-            </w:r>
-            <w:r>
-              <w:rPr>
-                <w:rFonts w:ascii="Cambria Math" w:hAnsi="Cambria Math"/>
-                <w:sz w:val="24"/>
-                <w:szCs w:val="24"/>
-                <w:lang w:val="en-US"/>
-              </w:rPr>
-              <w:t>7</w:t>
-            </w:r>
-            <w:r>
-              <w:rPr>
-                <w:rFonts w:ascii="Cambria Math" w:hAnsi="Cambria Math"/>
-                <w:sz w:val="24"/>
-                <w:szCs w:val="24"/>
-                <w:lang w:val="en-US"/>
-              </w:rPr>
-              <w:t>/</w:t>
-            </w:r>
-            <w:r>
-              <w:rPr>
-                <w:rFonts w:ascii="Cambria Math" w:hAnsi="Cambria Math"/>
-                <w:sz w:val="24"/>
-                <w:szCs w:val="24"/>
-                <w:lang w:val="en-US"/>
-              </w:rPr>
-              <w:t>smoke</w:t>
+              <w:t>coap://localhost:5687/smoke</w:t>
             </w:r>
           </w:p>
         </w:tc>
@@ -21492,34 +21766,7 @@
                 <w:szCs w:val="24"/>
                 <w:lang w:val="en-US"/>
               </w:rPr>
-              <w:t>coap://localhost:568</w:t>
-            </w:r>
-            <w:r>
-              <w:rPr>
-                <w:rFonts w:ascii="Cambria Math" w:hAnsi="Cambria Math"/>
-                <w:sz w:val="24"/>
-                <w:szCs w:val="24"/>
-                <w:lang w:val="en-US"/>
-              </w:rPr>
-              <w:t>8</w:t>
-            </w:r>
-            <w:r>
-              <w:rPr>
-                <w:rFonts w:ascii="Cambria Math" w:hAnsi="Cambria Math"/>
-                <w:sz w:val="24"/>
-                <w:szCs w:val="24"/>
-                <w:lang w:val="en-US"/>
-              </w:rPr>
-              <w:t>/</w:t>
-            </w:r>
-            <w:r>
-              <w:rPr>
-                <w:rFonts w:ascii="Cambria Math" w:hAnsi="Cambria Math"/>
-                <w:sz w:val="24"/>
-                <w:szCs w:val="24"/>
-                <w:lang w:val="en-US"/>
-              </w:rPr>
-              <w:t>foamExt</w:t>
+              <w:t>coap://localhost:5688/foamExt</w:t>
             </w:r>
           </w:p>
         </w:tc>
@@ -21596,34 +21843,7 @@
                 <w:szCs w:val="24"/>
                 <w:lang w:val="en-US"/>
               </w:rPr>
-              <w:t>coap://localhost:568</w:t>
-            </w:r>
-            <w:r>
-              <w:rPr>
-                <w:rFonts w:ascii="Cambria Math" w:hAnsi="Cambria Math"/>
-                <w:sz w:val="24"/>
-                <w:szCs w:val="24"/>
-                <w:lang w:val="en-US"/>
-              </w:rPr>
-              <w:t>9</w:t>
-            </w:r>
-            <w:r>
-              <w:rPr>
-                <w:rFonts w:ascii="Cambria Math" w:hAnsi="Cambria Math"/>
-                <w:sz w:val="24"/>
-                <w:szCs w:val="24"/>
-                <w:lang w:val="en-US"/>
-              </w:rPr>
-              <w:t>/</w:t>
-            </w:r>
-            <w:r>
-              <w:rPr>
-                <w:rFonts w:ascii="Cambria Math" w:hAnsi="Cambria Math"/>
-                <w:sz w:val="24"/>
-                <w:szCs w:val="24"/>
-                <w:lang w:val="en-US"/>
-              </w:rPr>
-              <w:t>alarm</w:t>
+              <w:t>coap://localhost:5689/alarm</w:t>
             </w:r>
           </w:p>
         </w:tc>
@@ -21727,25 +21947,7 @@
                 <w:szCs w:val="24"/>
                 <w:lang w:val="en-US"/>
               </w:rPr>
-              <w:t>coap://localhost:56</w:t>
-            </w:r>
-            <w:r>
-              <w:rPr>
-                <w:rFonts w:ascii="Cambria Math" w:hAnsi="Cambria Math"/>
-                <w:sz w:val="24"/>
-                <w:szCs w:val="24"/>
-                <w:lang w:val="en-US"/>
-              </w:rPr>
-              <w:t>90</w:t>
-            </w:r>
-            <w:r>
-              <w:rPr>
-                <w:rFonts w:ascii="Cambria Math" w:hAnsi="Cambria Math"/>
-                <w:sz w:val="24"/>
-                <w:szCs w:val="24"/>
-                <w:lang w:val="en-US"/>
-              </w:rPr>
-              <w:t>/temp</w:t>
+              <w:t>coap://localhost:5690/temp</w:t>
             </w:r>
           </w:p>
         </w:tc>
@@ -21822,25 +22024,7 @@
                 <w:szCs w:val="24"/>
                 <w:lang w:val="en-US"/>
               </w:rPr>
-              <w:t>coap://localhost:56</w:t>
-            </w:r>
-            <w:r>
-              <w:rPr>
-                <w:rFonts w:ascii="Cambria Math" w:hAnsi="Cambria Math"/>
-                <w:sz w:val="24"/>
-                <w:szCs w:val="24"/>
-                <w:lang w:val="en-US"/>
-              </w:rPr>
-              <w:t>91</w:t>
-            </w:r>
-            <w:r>
-              <w:rPr>
-                <w:rFonts w:ascii="Cambria Math" w:hAnsi="Cambria Math"/>
-                <w:sz w:val="24"/>
-                <w:szCs w:val="24"/>
-                <w:lang w:val="en-US"/>
-              </w:rPr>
-              <w:t>/irSense</w:t>
+              <w:t>coap://localhost:5691/irSense</w:t>
             </w:r>
           </w:p>
         </w:tc>
@@ -21917,25 +22101,7 @@
                 <w:szCs w:val="24"/>
                 <w:lang w:val="en-US"/>
               </w:rPr>
-              <w:t>coap://localhost:56</w:t>
-            </w:r>
-            <w:r>
-              <w:rPr>
-                <w:rFonts w:ascii="Cambria Math" w:hAnsi="Cambria Math"/>
-                <w:sz w:val="24"/>
-                <w:szCs w:val="24"/>
-                <w:lang w:val="en-US"/>
-              </w:rPr>
-              <w:t>92</w:t>
-            </w:r>
-            <w:r>
-              <w:rPr>
-                <w:rFonts w:ascii="Cambria Math" w:hAnsi="Cambria Math"/>
-                <w:sz w:val="24"/>
-                <w:szCs w:val="24"/>
-                <w:lang w:val="en-US"/>
-              </w:rPr>
-              <w:t>/smoke</w:t>
+              <w:t>coap://localhost:5692/smoke</w:t>
             </w:r>
           </w:p>
         </w:tc>
@@ -22012,25 +22178,7 @@
                 <w:szCs w:val="24"/>
                 <w:lang w:val="en-US"/>
               </w:rPr>
-              <w:t>coap://localhost:56</w:t>
-            </w:r>
-            <w:r>
-              <w:rPr>
-                <w:rFonts w:ascii="Cambria Math" w:hAnsi="Cambria Math"/>
-                <w:sz w:val="24"/>
-                <w:szCs w:val="24"/>
-                <w:lang w:val="en-US"/>
-              </w:rPr>
-              <w:t>93</w:t>
-            </w:r>
-            <w:r>
-              <w:rPr>
-                <w:rFonts w:ascii="Cambria Math" w:hAnsi="Cambria Math"/>
-                <w:sz w:val="24"/>
-                <w:szCs w:val="24"/>
-                <w:lang w:val="en-US"/>
-              </w:rPr>
-              <w:t>/foamExt</w:t>
+              <w:t>coap://localhost:5693/foamExt</w:t>
             </w:r>
           </w:p>
         </w:tc>
@@ -22107,25 +22255,7 @@
                 <w:szCs w:val="24"/>
                 <w:lang w:val="en-US"/>
               </w:rPr>
-              <w:t>coap://localhost:56</w:t>
-            </w:r>
-            <w:r>
-              <w:rPr>
-                <w:rFonts w:ascii="Cambria Math" w:hAnsi="Cambria Math"/>
-                <w:sz w:val="24"/>
-                <w:szCs w:val="24"/>
-                <w:lang w:val="en-US"/>
-              </w:rPr>
-              <w:t>94</w:t>
-            </w:r>
-            <w:r>
-              <w:rPr>
-                <w:rFonts w:ascii="Cambria Math" w:hAnsi="Cambria Math"/>
-                <w:sz w:val="24"/>
-                <w:szCs w:val="24"/>
-                <w:lang w:val="en-US"/>
-              </w:rPr>
-              <w:t>/alarm</w:t>
+              <w:t>coap://localhost:5694/alarm</w:t>
             </w:r>
           </w:p>
         </w:tc>
@@ -22211,25 +22341,7 @@
                 <w:szCs w:val="24"/>
                 <w:lang w:val="en-US"/>
               </w:rPr>
-              <w:t>coap://localhost:569</w:t>
-            </w:r>
-            <w:r>
-              <w:rPr>
-                <w:rFonts w:ascii="Cambria Math" w:hAnsi="Cambria Math"/>
-                <w:sz w:val="24"/>
-                <w:szCs w:val="24"/>
-                <w:lang w:val="en-US"/>
-              </w:rPr>
-              <w:t>5</w:t>
-            </w:r>
-            <w:r>
-              <w:rPr>
-                <w:rFonts w:ascii="Cambria Math" w:hAnsi="Cambria Math"/>
-                <w:sz w:val="24"/>
-                <w:szCs w:val="24"/>
-                <w:lang w:val="en-US"/>
-              </w:rPr>
-              <w:t>/temp</w:t>
+              <w:t>coap://localhost:5695/temp</w:t>
             </w:r>
           </w:p>
         </w:tc>
@@ -22306,25 +22418,7 @@
                 <w:szCs w:val="24"/>
                 <w:lang w:val="en-US"/>
               </w:rPr>
-              <w:t>coap://localhost:569</w:t>
-            </w:r>
-            <w:r>
-              <w:rPr>
-                <w:rFonts w:ascii="Cambria Math" w:hAnsi="Cambria Math"/>
-                <w:sz w:val="24"/>
-                <w:szCs w:val="24"/>
-                <w:lang w:val="en-US"/>
-              </w:rPr>
-              <w:t>6</w:t>
-            </w:r>
-            <w:r>
-              <w:rPr>
-                <w:rFonts w:ascii="Cambria Math" w:hAnsi="Cambria Math"/>
-                <w:sz w:val="24"/>
-                <w:szCs w:val="24"/>
-                <w:lang w:val="en-US"/>
-              </w:rPr>
-              <w:t>/irSense</w:t>
+              <w:t>coap://localhost:5696/irSense</w:t>
             </w:r>
           </w:p>
         </w:tc>
@@ -22401,25 +22495,7 @@
                 <w:szCs w:val="24"/>
                 <w:lang w:val="en-US"/>
               </w:rPr>
-              <w:t>coap://localhost:569</w:t>
-            </w:r>
-            <w:r>
-              <w:rPr>
-                <w:rFonts w:ascii="Cambria Math" w:hAnsi="Cambria Math"/>
-                <w:sz w:val="24"/>
-                <w:szCs w:val="24"/>
-                <w:lang w:val="en-US"/>
-              </w:rPr>
-              <w:t>7</w:t>
-            </w:r>
-            <w:r>
-              <w:rPr>
-                <w:rFonts w:ascii="Cambria Math" w:hAnsi="Cambria Math"/>
-                <w:sz w:val="24"/>
-                <w:szCs w:val="24"/>
-                <w:lang w:val="en-US"/>
-              </w:rPr>
-              <w:t>/smoke</w:t>
+              <w:t>coap://localhost:5697/smoke</w:t>
             </w:r>
           </w:p>
         </w:tc>
@@ -22496,25 +22572,7 @@
                 <w:szCs w:val="24"/>
                 <w:lang w:val="en-US"/>
               </w:rPr>
-              <w:t>coap://localhost:569</w:t>
-            </w:r>
-            <w:r>
-              <w:rPr>
-                <w:rFonts w:ascii="Cambria Math" w:hAnsi="Cambria Math"/>
-                <w:sz w:val="24"/>
-                <w:szCs w:val="24"/>
-                <w:lang w:val="en-US"/>
-              </w:rPr>
-              <w:t>8</w:t>
-            </w:r>
-            <w:r>
-              <w:rPr>
-                <w:rFonts w:ascii="Cambria Math" w:hAnsi="Cambria Math"/>
-                <w:sz w:val="24"/>
-                <w:szCs w:val="24"/>
-                <w:lang w:val="en-US"/>
-              </w:rPr>
-              <w:t>/foamExt</w:t>
+              <w:t>coap://localhost:5698/foamExt</w:t>
             </w:r>
           </w:p>
         </w:tc>
@@ -22591,25 +22649,7 @@
                 <w:szCs w:val="24"/>
                 <w:lang w:val="en-US"/>
               </w:rPr>
-              <w:t>coap://localhost:569</w:t>
-            </w:r>
-            <w:r>
-              <w:rPr>
-                <w:rFonts w:ascii="Cambria Math" w:hAnsi="Cambria Math"/>
-                <w:sz w:val="24"/>
-                <w:szCs w:val="24"/>
-                <w:lang w:val="en-US"/>
-              </w:rPr>
-              <w:t>9</w:t>
-            </w:r>
-            <w:r>
-              <w:rPr>
-                <w:rFonts w:ascii="Cambria Math" w:hAnsi="Cambria Math"/>
-                <w:sz w:val="24"/>
-                <w:szCs w:val="24"/>
-                <w:lang w:val="en-US"/>
-              </w:rPr>
-              <w:t>/alarm</w:t>
+              <w:t>coap://localhost:5699/alarm</w:t>
             </w:r>
           </w:p>
         </w:tc>
@@ -22704,18 +22744,7 @@
                 <w:szCs w:val="24"/>
                 <w:lang w:val="en-US"/>
               </w:rPr>
-              <w:t>oap://loc</w:t>
-            </w:r>
-            <w:bookmarkStart w:id="15" w:name="_GoBack"/>
-            <w:bookmarkEnd w:id="15"/>
-            <w:r>
-              <w:rPr>
-                <w:rFonts w:ascii="Cambria Math" w:hAnsi="Cambria Math"/>
-                <w:sz w:val="24"/>
-                <w:szCs w:val="24"/>
-                <w:lang w:val="en-US"/>
-              </w:rPr>
-              <w:t>alhost:62235</w:t>
+              <w:t>oap://localhost:62235</w:t>
             </w:r>
           </w:p>
         </w:tc>
@@ -22831,9 +22860,9 @@
           <w:lang w:val="en-US"/>
         </w:rPr>
       </w:pPr>
-      <w:bookmarkStart w:id="16" w:name="_HTTP_URI_summary"/>
-      <w:bookmarkStart w:id="17" w:name="_Toc29419322"/>
-      <w:bookmarkEnd w:id="16"/>
+      <w:bookmarkStart w:id="17" w:name="_HTTP_URI_summary"/>
+      <w:bookmarkStart w:id="18" w:name="_Toc29434006"/>
+      <w:bookmarkEnd w:id="17"/>
       <w:r>
         <w:rPr>
           <w:rFonts w:ascii="Times New Roman" w:hAnsi="Times New Roman" w:cs="Times New Roman"/>
@@ -22865,23 +22894,26 @@
         </w:rPr>
         <w:t>ummary</w:t>
       </w:r>
-      <w:bookmarkEnd w:id="17"/>
+      <w:bookmarkEnd w:id="18"/>
     </w:p>
     <w:tbl>
       <w:tblPr>
         <w:tblStyle w:val="TableGrid"/>
-        <w:tblW w:w="0" w:type="auto"/>
+        <w:tblW w:w="9834" w:type="dxa"/>
         <w:tblLook w:val="04A0" w:firstRow="1" w:lastRow="0" w:firstColumn="1" w:lastColumn="0" w:noHBand="0" w:noVBand="1"/>
       </w:tblPr>
       <w:tblGrid>
-        <w:gridCol w:w="3245"/>
-        <w:gridCol w:w="3245"/>
-        <w:gridCol w:w="3246"/>
+        <w:gridCol w:w="4638"/>
+        <w:gridCol w:w="3712"/>
+        <w:gridCol w:w="1484"/>
       </w:tblGrid>
       <w:tr>
+        <w:trPr>
+          <w:trHeight w:val="319"/>
+        </w:trPr>
         <w:tc>
           <w:tcPr>
-            <w:tcW w:w="3245" w:type="dxa"/>
+            <w:tcW w:w="4838" w:type="dxa"/>
           </w:tcPr>
           <w:p>
             <w:pPr>
@@ -22893,11 +22925,20 @@
                 <w:lang w:val="en-US"/>
               </w:rPr>
             </w:pPr>
+            <w:r>
+              <w:rPr>
+                <w:rFonts w:ascii="Cambria Math" w:hAnsi="Cambria Math"/>
+                <w:sz w:val="24"/>
+                <w:szCs w:val="24"/>
+                <w:lang w:val="en-US"/>
+              </w:rPr>
+              <w:t>URL</w:t>
+            </w:r>
           </w:p>
         </w:tc>
         <w:tc>
           <w:tcPr>
-            <w:tcW w:w="3245" w:type="dxa"/>
+            <w:tcW w:w="3122" w:type="dxa"/>
           </w:tcPr>
           <w:p>
             <w:pPr>
@@ -22909,11 +22950,20 @@
                 <w:lang w:val="en-US"/>
               </w:rPr>
             </w:pPr>
+            <w:r>
+              <w:rPr>
+                <w:rFonts w:ascii="Cambria Math" w:hAnsi="Cambria Math"/>
+                <w:sz w:val="24"/>
+                <w:szCs w:val="24"/>
+                <w:lang w:val="en-US"/>
+              </w:rPr>
+              <w:t>Description</w:t>
+            </w:r>
           </w:p>
         </w:tc>
         <w:tc>
           <w:tcPr>
-            <w:tcW w:w="3246" w:type="dxa"/>
+            <w:tcW w:w="1874" w:type="dxa"/>
           </w:tcPr>
           <w:p>
             <w:pPr>
@@ -22925,13 +22975,25 @@
                 <w:lang w:val="en-US"/>
               </w:rPr>
             </w:pPr>
+            <w:r>
+              <w:rPr>
+                <w:rFonts w:ascii="Cambria Math" w:hAnsi="Cambria Math"/>
+                <w:sz w:val="24"/>
+                <w:szCs w:val="24"/>
+                <w:lang w:val="en-US"/>
+              </w:rPr>
+              <w:t>Method</w:t>
+            </w:r>
           </w:p>
         </w:tc>
       </w:tr>
       <w:tr>
+        <w:trPr>
+          <w:trHeight w:val="489"/>
+        </w:trPr>
         <w:tc>
           <w:tcPr>
-            <w:tcW w:w="3245" w:type="dxa"/>
+            <w:tcW w:w="4838" w:type="dxa"/>
           </w:tcPr>
           <w:p>
             <w:pPr>
@@ -22943,11 +23005,20 @@
                 <w:lang w:val="en-US"/>
               </w:rPr>
             </w:pPr>
+            <w:r>
+              <w:rPr>
+                <w:rFonts w:ascii="Cambria Math" w:hAnsi="Cambria Math"/>
+                <w:sz w:val="24"/>
+                <w:szCs w:val="24"/>
+                <w:lang w:val="en-US"/>
+              </w:rPr>
+              <w:t>http://localhost:8080/console</w:t>
+            </w:r>
           </w:p>
         </w:tc>
         <w:tc>
           <w:tcPr>
-            <w:tcW w:w="3245" w:type="dxa"/>
+            <w:tcW w:w="3122" w:type="dxa"/>
           </w:tcPr>
           <w:p>
             <w:pPr>
@@ -22959,11 +23030,20 @@
                 <w:lang w:val="en-US"/>
               </w:rPr>
             </w:pPr>
+            <w:r>
+              <w:rPr>
+                <w:rFonts w:ascii="Cambria Math" w:hAnsi="Cambria Math"/>
+                <w:sz w:val="24"/>
+                <w:szCs w:val="24"/>
+                <w:lang w:val="en-US"/>
+              </w:rPr>
+              <w:t>Displays the main console dashboard of the application</w:t>
+            </w:r>
           </w:p>
         </w:tc>
         <w:tc>
           <w:tcPr>
-            <w:tcW w:w="3246" w:type="dxa"/>
+            <w:tcW w:w="1874" w:type="dxa"/>
           </w:tcPr>
           <w:p>
             <w:pPr>
@@ -22975,13 +23055,25 @@
                 <w:lang w:val="en-US"/>
               </w:rPr>
             </w:pPr>
+            <w:r>
+              <w:rPr>
+                <w:rFonts w:ascii="Cambria Math" w:hAnsi="Cambria Math"/>
+                <w:sz w:val="24"/>
+                <w:szCs w:val="24"/>
+                <w:lang w:val="en-US"/>
+              </w:rPr>
+              <w:t>GET</w:t>
+            </w:r>
           </w:p>
         </w:tc>
       </w:tr>
       <w:tr>
+        <w:trPr>
+          <w:trHeight w:val="666"/>
+        </w:trPr>
         <w:tc>
           <w:tcPr>
-            <w:tcW w:w="3245" w:type="dxa"/>
+            <w:tcW w:w="4838" w:type="dxa"/>
           </w:tcPr>
           <w:p>
             <w:pPr>
@@ -22993,11 +23085,20 @@
                 <w:lang w:val="en-US"/>
               </w:rPr>
             </w:pPr>
+            <w:r>
+              <w:rPr>
+                <w:rFonts w:ascii="Cambria Math" w:hAnsi="Cambria Math"/>
+                <w:sz w:val="24"/>
+                <w:szCs w:val="24"/>
+                <w:lang w:val="en-US"/>
+              </w:rPr>
+              <w:t>http://localhost:8080/data/globalStates</w:t>
+            </w:r>
           </w:p>
         </w:tc>
         <w:tc>
           <w:tcPr>
-            <w:tcW w:w="3245" w:type="dxa"/>
+            <w:tcW w:w="3122" w:type="dxa"/>
           </w:tcPr>
           <w:p>
             <w:pPr>
@@ -23009,11 +23110,20 @@
                 <w:lang w:val="en-US"/>
               </w:rPr>
             </w:pPr>
+            <w:r>
+              <w:rPr>
+                <w:rFonts w:ascii="Cambria Math" w:hAnsi="Cambria Math"/>
+                <w:sz w:val="24"/>
+                <w:szCs w:val="24"/>
+                <w:lang w:val="en-US"/>
+              </w:rPr>
+              <w:t>Returns the state of all sensors and actuators and rooms used in the application</w:t>
+            </w:r>
           </w:p>
         </w:tc>
         <w:tc>
           <w:tcPr>
-            <w:tcW w:w="3246" w:type="dxa"/>
+            <w:tcW w:w="1874" w:type="dxa"/>
           </w:tcPr>
           <w:p>
             <w:pPr>
@@ -23025,13 +23135,25 @@
                 <w:lang w:val="en-US"/>
               </w:rPr>
             </w:pPr>
+            <w:r>
+              <w:rPr>
+                <w:rFonts w:ascii="Cambria Math" w:hAnsi="Cambria Math"/>
+                <w:sz w:val="24"/>
+                <w:szCs w:val="24"/>
+                <w:lang w:val="en-US"/>
+              </w:rPr>
+              <w:t>GET</w:t>
+            </w:r>
           </w:p>
         </w:tc>
       </w:tr>
       <w:tr>
+        <w:trPr>
+          <w:trHeight w:val="489"/>
+        </w:trPr>
         <w:tc>
           <w:tcPr>
-            <w:tcW w:w="3245" w:type="dxa"/>
+            <w:tcW w:w="4838" w:type="dxa"/>
           </w:tcPr>
           <w:p>
             <w:pPr>
@@ -23043,11 +23165,28 @@
                 <w:lang w:val="en-US"/>
               </w:rPr>
             </w:pPr>
+            <w:r>
+              <w:rPr>
+                <w:rFonts w:ascii="Cambria Math" w:hAnsi="Cambria Math"/>
+                <w:sz w:val="24"/>
+                <w:szCs w:val="24"/>
+              </w:rPr>
+              <w:t>http://localhost:8080/data/Room%20</w:t>
+            </w:r>
+            <w:r>
+              <w:rPr>
+                <w:rFonts w:ascii="Cambria Math" w:hAnsi="Cambria Math"/>
+                <w:sz w:val="24"/>
+                <w:szCs w:val="24"/>
+                <w:lang w:val="en-US"/>
+              </w:rPr>
+              <w:t>1</w:t>
+            </w:r>
           </w:p>
         </w:tc>
         <w:tc>
           <w:tcPr>
-            <w:tcW w:w="3245" w:type="dxa"/>
+            <w:tcW w:w="3122" w:type="dxa"/>
           </w:tcPr>
           <w:p>
             <w:pPr>
@@ -23059,11 +23198,20 @@
                 <w:lang w:val="en-US"/>
               </w:rPr>
             </w:pPr>
+            <w:r>
+              <w:rPr>
+                <w:rFonts w:ascii="Cambria Math" w:hAnsi="Cambria Math"/>
+                <w:sz w:val="24"/>
+                <w:szCs w:val="24"/>
+                <w:lang w:val="en-US"/>
+              </w:rPr>
+              <w:t>Returns all the sensor measurement and actuator state values for Room 1</w:t>
+            </w:r>
           </w:p>
         </w:tc>
         <w:tc>
           <w:tcPr>
-            <w:tcW w:w="3246" w:type="dxa"/>
+            <w:tcW w:w="1874" w:type="dxa"/>
           </w:tcPr>
           <w:p>
             <w:pPr>
@@ -23075,6 +23223,495 @@
                 <w:lang w:val="en-US"/>
               </w:rPr>
             </w:pPr>
+            <w:r>
+              <w:rPr>
+                <w:rFonts w:ascii="Cambria Math" w:hAnsi="Cambria Math"/>
+                <w:sz w:val="24"/>
+                <w:szCs w:val="24"/>
+                <w:lang w:val="en-US"/>
+              </w:rPr>
+              <w:t>GET</w:t>
+            </w:r>
+          </w:p>
+        </w:tc>
+      </w:tr>
+      <w:tr>
+        <w:trPr>
+          <w:trHeight w:val="497"/>
+        </w:trPr>
+        <w:tc>
+          <w:tcPr>
+            <w:tcW w:w="4838" w:type="dxa"/>
+          </w:tcPr>
+          <w:p>
+            <w:pPr>
+              <w:spacing w:before="240"/>
+              <w:rPr>
+                <w:rFonts w:ascii="Cambria Math" w:hAnsi="Cambria Math"/>
+                <w:sz w:val="24"/>
+                <w:szCs w:val="24"/>
+              </w:rPr>
+            </w:pPr>
+            <w:r>
+              <w:rPr>
+                <w:rFonts w:ascii="Cambria Math" w:hAnsi="Cambria Math"/>
+                <w:sz w:val="24"/>
+                <w:szCs w:val="24"/>
+              </w:rPr>
+              <w:t>http://localhost:8080/data/Room%20</w:t>
+            </w:r>
+            <w:r>
+              <w:rPr>
+                <w:rFonts w:ascii="Cambria Math" w:hAnsi="Cambria Math"/>
+                <w:sz w:val="24"/>
+                <w:szCs w:val="24"/>
+              </w:rPr>
+              <w:t>2</w:t>
+            </w:r>
+          </w:p>
+        </w:tc>
+        <w:tc>
+          <w:tcPr>
+            <w:tcW w:w="3122" w:type="dxa"/>
+          </w:tcPr>
+          <w:p>
+            <w:pPr>
+              <w:spacing w:before="240"/>
+              <w:rPr>
+                <w:rFonts w:ascii="Cambria Math" w:hAnsi="Cambria Math"/>
+                <w:sz w:val="24"/>
+                <w:szCs w:val="24"/>
+                <w:lang w:val="en-US"/>
+              </w:rPr>
+            </w:pPr>
+            <w:r>
+              <w:rPr>
+                <w:rFonts w:ascii="Cambria Math" w:hAnsi="Cambria Math"/>
+                <w:sz w:val="24"/>
+                <w:szCs w:val="24"/>
+                <w:lang w:val="en-US"/>
+              </w:rPr>
+              <w:t xml:space="preserve">Returns all the sensor measurement and actuator state values for Room </w:t>
+            </w:r>
+            <w:r>
+              <w:rPr>
+                <w:rFonts w:ascii="Cambria Math" w:hAnsi="Cambria Math"/>
+                <w:sz w:val="24"/>
+                <w:szCs w:val="24"/>
+                <w:lang w:val="en-US"/>
+              </w:rPr>
+              <w:t>2</w:t>
+            </w:r>
+          </w:p>
+        </w:tc>
+        <w:tc>
+          <w:tcPr>
+            <w:tcW w:w="1874" w:type="dxa"/>
+          </w:tcPr>
+          <w:p>
+            <w:pPr>
+              <w:spacing w:before="240"/>
+              <w:rPr>
+                <w:rFonts w:ascii="Cambria Math" w:hAnsi="Cambria Math"/>
+                <w:sz w:val="24"/>
+                <w:szCs w:val="24"/>
+                <w:lang w:val="en-US"/>
+              </w:rPr>
+            </w:pPr>
+            <w:r>
+              <w:rPr>
+                <w:rFonts w:ascii="Cambria Math" w:hAnsi="Cambria Math"/>
+                <w:sz w:val="24"/>
+                <w:szCs w:val="24"/>
+                <w:lang w:val="en-US"/>
+              </w:rPr>
+              <w:t>GET</w:t>
+            </w:r>
+          </w:p>
+        </w:tc>
+      </w:tr>
+      <w:tr>
+        <w:trPr>
+          <w:trHeight w:val="489"/>
+        </w:trPr>
+        <w:tc>
+          <w:tcPr>
+            <w:tcW w:w="4838" w:type="dxa"/>
+          </w:tcPr>
+          <w:p>
+            <w:pPr>
+              <w:spacing w:before="240"/>
+              <w:rPr>
+                <w:rFonts w:ascii="Cambria Math" w:hAnsi="Cambria Math"/>
+                <w:sz w:val="24"/>
+                <w:szCs w:val="24"/>
+              </w:rPr>
+            </w:pPr>
+            <w:r>
+              <w:rPr>
+                <w:rFonts w:ascii="Cambria Math" w:hAnsi="Cambria Math"/>
+                <w:sz w:val="24"/>
+                <w:szCs w:val="24"/>
+              </w:rPr>
+              <w:t>http://localhost:8080/data/Room%20</w:t>
+            </w:r>
+            <w:r>
+              <w:rPr>
+                <w:rFonts w:ascii="Cambria Math" w:hAnsi="Cambria Math"/>
+                <w:sz w:val="24"/>
+                <w:szCs w:val="24"/>
+              </w:rPr>
+              <w:t>3</w:t>
+            </w:r>
+          </w:p>
+        </w:tc>
+        <w:tc>
+          <w:tcPr>
+            <w:tcW w:w="3122" w:type="dxa"/>
+          </w:tcPr>
+          <w:p>
+            <w:pPr>
+              <w:spacing w:before="240"/>
+              <w:rPr>
+                <w:rFonts w:ascii="Cambria Math" w:hAnsi="Cambria Math"/>
+                <w:sz w:val="24"/>
+                <w:szCs w:val="24"/>
+                <w:lang w:val="en-US"/>
+              </w:rPr>
+            </w:pPr>
+            <w:r>
+              <w:rPr>
+                <w:rFonts w:ascii="Cambria Math" w:hAnsi="Cambria Math"/>
+                <w:sz w:val="24"/>
+                <w:szCs w:val="24"/>
+                <w:lang w:val="en-US"/>
+              </w:rPr>
+              <w:t xml:space="preserve">Returns all the sensor measurement and actuator state values for Room </w:t>
+            </w:r>
+            <w:r>
+              <w:rPr>
+                <w:rFonts w:ascii="Cambria Math" w:hAnsi="Cambria Math"/>
+                <w:sz w:val="24"/>
+                <w:szCs w:val="24"/>
+                <w:lang w:val="en-US"/>
+              </w:rPr>
+              <w:t>3</w:t>
+            </w:r>
+          </w:p>
+        </w:tc>
+        <w:tc>
+          <w:tcPr>
+            <w:tcW w:w="1874" w:type="dxa"/>
+          </w:tcPr>
+          <w:p>
+            <w:pPr>
+              <w:spacing w:before="240"/>
+              <w:rPr>
+                <w:rFonts w:ascii="Cambria Math" w:hAnsi="Cambria Math"/>
+                <w:sz w:val="24"/>
+                <w:szCs w:val="24"/>
+                <w:lang w:val="en-US"/>
+              </w:rPr>
+            </w:pPr>
+            <w:r>
+              <w:rPr>
+                <w:rFonts w:ascii="Cambria Math" w:hAnsi="Cambria Math"/>
+                <w:sz w:val="24"/>
+                <w:szCs w:val="24"/>
+                <w:lang w:val="en-US"/>
+              </w:rPr>
+              <w:t>GET</w:t>
+            </w:r>
+          </w:p>
+        </w:tc>
+      </w:tr>
+      <w:tr>
+        <w:trPr>
+          <w:trHeight w:val="319"/>
+        </w:trPr>
+        <w:tc>
+          <w:tcPr>
+            <w:tcW w:w="4838" w:type="dxa"/>
+          </w:tcPr>
+          <w:p>
+            <w:pPr>
+              <w:spacing w:before="240"/>
+              <w:rPr>
+                <w:rFonts w:ascii="Cambria Math" w:hAnsi="Cambria Math"/>
+                <w:sz w:val="24"/>
+                <w:szCs w:val="24"/>
+                <w:lang w:val="en-US"/>
+              </w:rPr>
+            </w:pPr>
+            <w:r>
+              <w:rPr>
+                <w:rFonts w:ascii="Cambria Math" w:hAnsi="Cambria Math"/>
+                <w:sz w:val="24"/>
+                <w:szCs w:val="24"/>
+              </w:rPr>
+              <w:t>http://localhost:8080/data/</w:t>
+            </w:r>
+            <w:r>
+              <w:rPr>
+                <w:rFonts w:ascii="Cambria Math" w:hAnsi="Cambria Math"/>
+                <w:sz w:val="24"/>
+                <w:szCs w:val="24"/>
+                <w:lang w:val="en-US"/>
+              </w:rPr>
+              <w:t>locn</w:t>
+            </w:r>
+          </w:p>
+        </w:tc>
+        <w:tc>
+          <w:tcPr>
+            <w:tcW w:w="3122" w:type="dxa"/>
+          </w:tcPr>
+          <w:p>
+            <w:pPr>
+              <w:spacing w:before="240"/>
+              <w:rPr>
+                <w:rFonts w:ascii="Cambria Math" w:hAnsi="Cambria Math"/>
+                <w:sz w:val="24"/>
+                <w:szCs w:val="24"/>
+                <w:lang w:val="en-US"/>
+              </w:rPr>
+            </w:pPr>
+            <w:r>
+              <w:rPr>
+                <w:rFonts w:ascii="Cambria Math" w:hAnsi="Cambria Math"/>
+                <w:sz w:val="24"/>
+                <w:szCs w:val="24"/>
+                <w:lang w:val="en-US"/>
+              </w:rPr>
+              <w:t>Returns list of names of rooms in the emulator environment.</w:t>
+            </w:r>
+          </w:p>
+        </w:tc>
+        <w:tc>
+          <w:tcPr>
+            <w:tcW w:w="1874" w:type="dxa"/>
+          </w:tcPr>
+          <w:p>
+            <w:pPr>
+              <w:spacing w:before="240"/>
+              <w:rPr>
+                <w:rFonts w:ascii="Cambria Math" w:hAnsi="Cambria Math"/>
+                <w:sz w:val="24"/>
+                <w:szCs w:val="24"/>
+                <w:lang w:val="en-US"/>
+              </w:rPr>
+            </w:pPr>
+            <w:r>
+              <w:rPr>
+                <w:rFonts w:ascii="Cambria Math" w:hAnsi="Cambria Math"/>
+                <w:sz w:val="24"/>
+                <w:szCs w:val="24"/>
+                <w:lang w:val="en-US"/>
+              </w:rPr>
+              <w:t>GET</w:t>
+            </w:r>
+          </w:p>
+        </w:tc>
+      </w:tr>
+      <w:tr>
+        <w:trPr>
+          <w:trHeight w:val="319"/>
+        </w:trPr>
+        <w:tc>
+          <w:tcPr>
+            <w:tcW w:w="4838" w:type="dxa"/>
+          </w:tcPr>
+          <w:p>
+            <w:pPr>
+              <w:spacing w:before="240"/>
+              <w:rPr>
+                <w:rFonts w:ascii="Cambria Math" w:hAnsi="Cambria Math"/>
+                <w:sz w:val="24"/>
+                <w:szCs w:val="24"/>
+                <w:lang w:val="en-US"/>
+              </w:rPr>
+            </w:pPr>
+            <w:r>
+              <w:rPr>
+                <w:rFonts w:ascii="Cambria Math" w:hAnsi="Cambria Math"/>
+                <w:sz w:val="24"/>
+                <w:szCs w:val="24"/>
+                <w:lang w:val="en-US"/>
+              </w:rPr>
+              <w:t>http://localhost:8080/data/isAct</w:t>
+            </w:r>
+          </w:p>
+        </w:tc>
+        <w:tc>
+          <w:tcPr>
+            <w:tcW w:w="3122" w:type="dxa"/>
+          </w:tcPr>
+          <w:p>
+            <w:pPr>
+              <w:spacing w:before="240"/>
+              <w:rPr>
+                <w:rFonts w:ascii="Cambria Math" w:hAnsi="Cambria Math"/>
+                <w:sz w:val="24"/>
+                <w:szCs w:val="24"/>
+                <w:lang w:val="en-US"/>
+              </w:rPr>
+            </w:pPr>
+            <w:r>
+              <w:rPr>
+                <w:rFonts w:ascii="Cambria Math" w:hAnsi="Cambria Math"/>
+                <w:sz w:val="24"/>
+                <w:szCs w:val="24"/>
+                <w:lang w:val="en-US"/>
+              </w:rPr>
+              <w:t>Sends the user prompt response to enable or disable actuation as</w:t>
+            </w:r>
+          </w:p>
+          <w:p>
+            <w:pPr>
+              <w:spacing w:before="240"/>
+              <w:rPr>
+                <w:rFonts w:ascii="Cambria Math" w:hAnsi="Cambria Math"/>
+                <w:sz w:val="24"/>
+                <w:szCs w:val="24"/>
+                <w:lang w:val="en-US"/>
+              </w:rPr>
+            </w:pPr>
+            <w:r>
+              <w:rPr>
+                <w:rFonts w:ascii="Cambria Math" w:hAnsi="Cambria Math"/>
+                <w:sz w:val="24"/>
+                <w:szCs w:val="24"/>
+                <w:lang w:val="en-US"/>
+              </w:rPr>
+              <w:t>&lt;isAct&gt;&lt;actEnable</w:t>
+            </w:r>
+            <w:r>
+              <w:rPr>
+                <w:rFonts w:ascii="Cambria Math" w:hAnsi="Cambria Math"/>
+                <w:i/>
+                <w:iCs/>
+                <w:sz w:val="24"/>
+                <w:szCs w:val="24"/>
+                <w:lang w:val="en-US"/>
+              </w:rPr>
+              <w:t>&gt;{user response}</w:t>
+            </w:r>
+            <w:r>
+              <w:rPr>
+                <w:rFonts w:ascii="Cambria Math" w:hAnsi="Cambria Math"/>
+                <w:sz w:val="24"/>
+                <w:szCs w:val="24"/>
+                <w:lang w:val="en-US"/>
+              </w:rPr>
+              <w:t>&lt;/actEnable&gt;&lt;/isAct&gt;</w:t>
+            </w:r>
+          </w:p>
+        </w:tc>
+        <w:tc>
+          <w:tcPr>
+            <w:tcW w:w="1874" w:type="dxa"/>
+          </w:tcPr>
+          <w:p>
+            <w:pPr>
+              <w:spacing w:before="240"/>
+              <w:rPr>
+                <w:rFonts w:ascii="Cambria Math" w:hAnsi="Cambria Math"/>
+                <w:sz w:val="24"/>
+                <w:szCs w:val="24"/>
+                <w:lang w:val="en-US"/>
+              </w:rPr>
+            </w:pPr>
+            <w:r>
+              <w:rPr>
+                <w:rFonts w:ascii="Cambria Math" w:hAnsi="Cambria Math"/>
+                <w:sz w:val="24"/>
+                <w:szCs w:val="24"/>
+                <w:lang w:val="en-US"/>
+              </w:rPr>
+              <w:t>POST</w:t>
+            </w:r>
+          </w:p>
+        </w:tc>
+      </w:tr>
+      <w:tr>
+        <w:trPr>
+          <w:trHeight w:val="319"/>
+        </w:trPr>
+        <w:tc>
+          <w:tcPr>
+            <w:tcW w:w="4838" w:type="dxa"/>
+          </w:tcPr>
+          <w:p>
+            <w:pPr>
+              <w:spacing w:before="240"/>
+              <w:rPr>
+                <w:rFonts w:ascii="Cambria Math" w:hAnsi="Cambria Math"/>
+                <w:sz w:val="24"/>
+                <w:szCs w:val="24"/>
+                <w:lang w:val="en-US"/>
+              </w:rPr>
+            </w:pPr>
+            <w:r>
+              <w:rPr>
+                <w:rFonts w:ascii="Cambria Math" w:hAnsi="Cambria Math"/>
+                <w:sz w:val="24"/>
+                <w:szCs w:val="24"/>
+                <w:lang w:val="en-US"/>
+              </w:rPr>
+              <w:t>http://localhost:8080/about</w:t>
+            </w:r>
+          </w:p>
+        </w:tc>
+        <w:tc>
+          <w:tcPr>
+            <w:tcW w:w="3122" w:type="dxa"/>
+          </w:tcPr>
+          <w:p>
+            <w:pPr>
+              <w:spacing w:before="240"/>
+              <w:rPr>
+                <w:rFonts w:ascii="Cambria Math" w:hAnsi="Cambria Math"/>
+                <w:sz w:val="24"/>
+                <w:szCs w:val="24"/>
+                <w:lang w:val="en-US"/>
+              </w:rPr>
+            </w:pPr>
+            <w:r>
+              <w:rPr>
+                <w:rFonts w:ascii="Cambria Math" w:hAnsi="Cambria Math"/>
+                <w:sz w:val="24"/>
+                <w:szCs w:val="24"/>
+                <w:lang w:val="en-US"/>
+              </w:rPr>
+              <w:t>Displays the name and matriculation details</w:t>
+            </w:r>
+          </w:p>
+        </w:tc>
+        <w:tc>
+          <w:tcPr>
+            <w:tcW w:w="1874" w:type="dxa"/>
+          </w:tcPr>
+          <w:p>
+            <w:pPr>
+              <w:spacing w:before="240"/>
+              <w:rPr>
+                <w:rFonts w:ascii="Cambria Math" w:hAnsi="Cambria Math"/>
+                <w:sz w:val="24"/>
+                <w:szCs w:val="24"/>
+                <w:lang w:val="en-US"/>
+              </w:rPr>
+            </w:pPr>
+            <w:r>
+              <w:rPr>
+                <w:rFonts w:ascii="Cambria Math" w:hAnsi="Cambria Math"/>
+                <w:sz w:val="24"/>
+                <w:szCs w:val="24"/>
+                <w:lang w:val="en-US"/>
+              </w:rPr>
+              <w:t>GET</w:t>
+            </w:r>
+            <w:bookmarkStart w:id="19" w:name="_GoBack"/>
+            <w:bookmarkEnd w:id="19"/>
           </w:p>
         </w:tc>
       </w:tr>
@@ -23104,9 +23741,9 @@
           <w:lang w:val="en-US"/>
         </w:rPr>
       </w:pPr>
-      <w:bookmarkStart w:id="18" w:name="_Toc29419323"/>
-      <w:bookmarkStart w:id="19" w:name="_Appendix_A"/>
-      <w:bookmarkEnd w:id="19"/>
+      <w:bookmarkStart w:id="20" w:name="_Appendix_A"/>
+      <w:bookmarkStart w:id="21" w:name="_Toc29434007"/>
+      <w:bookmarkEnd w:id="20"/>
       <w:r>
         <w:rPr>
           <w:rFonts w:ascii="Times New Roman" w:hAnsi="Times New Roman" w:cs="Times New Roman"/>
@@ -23117,7 +23754,7 @@
         </w:rPr>
         <w:t>Appendix A</w:t>
       </w:r>
-      <w:bookmarkEnd w:id="18"/>
+      <w:bookmarkEnd w:id="21"/>
     </w:p>
     <w:p>
       <w:pPr>
@@ -23130,7 +23767,7 @@
           <w:lang w:val="en-US"/>
         </w:rPr>
       </w:pPr>
-      <w:bookmarkStart w:id="20" w:name="_Toc29419324"/>
+      <w:bookmarkStart w:id="22" w:name="_Toc29434008"/>
       <w:r>
         <w:rPr>
           <w:rFonts w:ascii="Times New Roman" w:hAnsi="Times New Roman" w:cs="Times New Roman"/>
@@ -23141,32 +23778,292 @@
         </w:rPr>
         <w:t>Acknowledgements</w:t>
       </w:r>
-      <w:bookmarkEnd w:id="20"/>
+      <w:bookmarkEnd w:id="22"/>
     </w:p>
-    <w:p>
-      <w:pPr>
-        <w:pStyle w:val="Heading1"/>
-        <w:rPr>
-          <w:rFonts w:ascii="Times New Roman" w:hAnsi="Times New Roman" w:cs="Times New Roman"/>
-          <w:b/>
-          <w:bCs/>
-          <w:color w:val="000000" w:themeColor="text1"/>
-          <w:lang w:val="en-US"/>
-        </w:rPr>
-      </w:pPr>
-      <w:bookmarkStart w:id="21" w:name="_Toc29419325"/>
-      <w:r>
-        <w:rPr>
-          <w:rFonts w:ascii="Times New Roman" w:hAnsi="Times New Roman" w:cs="Times New Roman"/>
-          <w:b/>
-          <w:bCs/>
-          <w:color w:val="000000" w:themeColor="text1"/>
-          <w:lang w:val="en-US"/>
-        </w:rPr>
-        <w:t>Reference</w:t>
-      </w:r>
-      <w:bookmarkEnd w:id="21"/>
-    </w:p>
+    <w:sdt>
+      <w:sdtPr>
+        <w:rPr>
+          <w:rFonts w:asciiTheme="minorHAnsi" w:eastAsiaTheme="minorHAnsi" w:hAnsiTheme="minorHAnsi" w:cstheme="minorBidi"/>
+          <w:color w:val="auto"/>
+          <w:sz w:val="22"/>
+          <w:szCs w:val="22"/>
+        </w:rPr>
+        <w:id w:val="1758941377"/>
+        <w:docPartObj>
+          <w:docPartGallery w:val="Bibliographies"/>
+          <w:docPartUnique/>
+        </w:docPartObj>
+      </w:sdtPr>
+      <w:sdtContent>
+        <w:p>
+          <w:pPr>
+            <w:pStyle w:val="Heading1"/>
+            <w:rPr>
+              <w:rFonts w:ascii="Times New Roman" w:hAnsi="Times New Roman" w:cs="Times New Roman"/>
+              <w:b/>
+              <w:bCs/>
+              <w:color w:val="000000" w:themeColor="text1"/>
+            </w:rPr>
+          </w:pPr>
+          <w:r>
+            <w:rPr>
+              <w:rFonts w:ascii="Times New Roman" w:hAnsi="Times New Roman" w:cs="Times New Roman"/>
+              <w:b/>
+              <w:bCs/>
+              <w:color w:val="000000" w:themeColor="text1"/>
+            </w:rPr>
+            <w:t>References</w:t>
+          </w:r>
+        </w:p>
+        <w:sdt>
+          <w:sdtPr>
+            <w:id w:val="-573587230"/>
+            <w:bibliography/>
+          </w:sdtPr>
+          <w:sdtContent>
+            <w:p>
+              <w:pPr>
+                <w:rPr>
+                  <w:noProof/>
+                </w:rPr>
+              </w:pPr>
+              <w:r>
+                <w:fldChar w:fldCharType="begin"/>
+              </w:r>
+              <w:r>
+                <w:instrText xml:space="preserve"> BIBLIOGRAPHY </w:instrText>
+              </w:r>
+              <w:r>
+                <w:fldChar w:fldCharType="separate"/>
+              </w:r>
+            </w:p>
+            <w:tbl>
+              <w:tblPr>
+                <w:tblW w:w="5000" w:type="pct"/>
+                <w:tblCellSpacing w:w="15" w:type="dxa"/>
+                <w:tblCellMar>
+                  <w:top w:w="15" w:type="dxa"/>
+                  <w:left w:w="15" w:type="dxa"/>
+                  <w:bottom w:w="15" w:type="dxa"/>
+                  <w:right w:w="15" w:type="dxa"/>
+                </w:tblCellMar>
+                <w:tblLook w:val="04A0" w:firstRow="1" w:lastRow="0" w:firstColumn="1" w:lastColumn="0" w:noHBand="0" w:noVBand="1"/>
+              </w:tblPr>
+              <w:tblGrid>
+                <w:gridCol w:w="322"/>
+                <w:gridCol w:w="9424"/>
+              </w:tblGrid>
+              <w:tr>
+                <w:trPr>
+                  <w:divId w:val="1027097656"/>
+                  <w:tblCellSpacing w:w="15" w:type="dxa"/>
+                </w:trPr>
+                <w:tc>
+                  <w:tcPr>
+                    <w:tcW w:w="50" w:type="pct"/>
+                    <w:hideMark/>
+                  </w:tcPr>
+                  <w:p>
+                    <w:pPr>
+                      <w:pStyle w:val="Bibliography"/>
+                      <w:rPr>
+                        <w:noProof/>
+                        <w:sz w:val="24"/>
+                        <w:szCs w:val="24"/>
+                      </w:rPr>
+                    </w:pPr>
+                    <w:r>
+                      <w:rPr>
+                        <w:noProof/>
+                      </w:rPr>
+                      <w:t xml:space="preserve">[1] </w:t>
+                    </w:r>
+                  </w:p>
+                </w:tc>
+                <w:tc>
+                  <w:tcPr>
+                    <w:tcW w:w="0" w:type="auto"/>
+                    <w:hideMark/>
+                  </w:tcPr>
+                  <w:p>
+                    <w:pPr>
+                      <w:pStyle w:val="Bibliography"/>
+                      <w:rPr>
+                        <w:noProof/>
+                      </w:rPr>
+                    </w:pPr>
+                    <w:r>
+                      <w:rPr>
+                        <w:noProof/>
+                      </w:rPr>
+                      <w:t>Z. Shelby, "Constrained RESTful Environments (CoRE) Link Format".</w:t>
+                    </w:r>
+                  </w:p>
+                </w:tc>
+              </w:tr>
+              <w:tr>
+                <w:trPr>
+                  <w:divId w:val="1027097656"/>
+                  <w:tblCellSpacing w:w="15" w:type="dxa"/>
+                </w:trPr>
+                <w:tc>
+                  <w:tcPr>
+                    <w:tcW w:w="50" w:type="pct"/>
+                    <w:hideMark/>
+                  </w:tcPr>
+                  <w:p>
+                    <w:pPr>
+                      <w:pStyle w:val="Bibliography"/>
+                      <w:rPr>
+                        <w:noProof/>
+                      </w:rPr>
+                    </w:pPr>
+                    <w:r>
+                      <w:rPr>
+                        <w:noProof/>
+                      </w:rPr>
+                      <w:t xml:space="preserve">[2] </w:t>
+                    </w:r>
+                  </w:p>
+                </w:tc>
+                <w:tc>
+                  <w:tcPr>
+                    <w:tcW w:w="0" w:type="auto"/>
+                    <w:hideMark/>
+                  </w:tcPr>
+                  <w:p>
+                    <w:pPr>
+                      <w:pStyle w:val="Bibliography"/>
+                      <w:rPr>
+                        <w:noProof/>
+                      </w:rPr>
+                    </w:pPr>
+                    <w:r>
+                      <w:rPr>
+                        <w:noProof/>
+                      </w:rPr>
+                      <w:t>Z. Shelby, K. Hartke and C. Bormann, "The Constrained Application Protocol (CoAP)".</w:t>
+                    </w:r>
+                  </w:p>
+                </w:tc>
+              </w:tr>
+              <w:tr>
+                <w:trPr>
+                  <w:divId w:val="1027097656"/>
+                  <w:tblCellSpacing w:w="15" w:type="dxa"/>
+                </w:trPr>
+                <w:tc>
+                  <w:tcPr>
+                    <w:tcW w:w="50" w:type="pct"/>
+                    <w:hideMark/>
+                  </w:tcPr>
+                  <w:p>
+                    <w:pPr>
+                      <w:pStyle w:val="Bibliography"/>
+                      <w:rPr>
+                        <w:noProof/>
+                      </w:rPr>
+                    </w:pPr>
+                    <w:r>
+                      <w:rPr>
+                        <w:noProof/>
+                      </w:rPr>
+                      <w:lastRenderedPageBreak/>
+                      <w:t xml:space="preserve">[3] </w:t>
+                    </w:r>
+                  </w:p>
+                </w:tc>
+                <w:tc>
+                  <w:tcPr>
+                    <w:tcW w:w="0" w:type="auto"/>
+                    <w:hideMark/>
+                  </w:tcPr>
+                  <w:p>
+                    <w:pPr>
+                      <w:pStyle w:val="Bibliography"/>
+                      <w:rPr>
+                        <w:noProof/>
+                      </w:rPr>
+                    </w:pPr>
+                    <w:r>
+                      <w:rPr>
+                        <w:noProof/>
+                      </w:rPr>
+                      <w:t>K. Hartke, "Observing Resources in the Constrained Application Protocol (CoAP)".</w:t>
+                    </w:r>
+                  </w:p>
+                </w:tc>
+              </w:tr>
+              <w:tr>
+                <w:trPr>
+                  <w:divId w:val="1027097656"/>
+                  <w:tblCellSpacing w:w="15" w:type="dxa"/>
+                </w:trPr>
+                <w:tc>
+                  <w:tcPr>
+                    <w:tcW w:w="50" w:type="pct"/>
+                    <w:hideMark/>
+                  </w:tcPr>
+                  <w:p>
+                    <w:pPr>
+                      <w:pStyle w:val="Bibliography"/>
+                      <w:rPr>
+                        <w:noProof/>
+                      </w:rPr>
+                    </w:pPr>
+                    <w:r>
+                      <w:rPr>
+                        <w:noProof/>
+                      </w:rPr>
+                      <w:t xml:space="preserve">[4] </w:t>
+                    </w:r>
+                  </w:p>
+                </w:tc>
+                <w:tc>
+                  <w:tcPr>
+                    <w:tcW w:w="0" w:type="auto"/>
+                    <w:hideMark/>
+                  </w:tcPr>
+                  <w:p>
+                    <w:pPr>
+                      <w:pStyle w:val="Bibliography"/>
+                      <w:rPr>
+                        <w:noProof/>
+                      </w:rPr>
+                    </w:pPr>
+                    <w:r>
+                      <w:rPr>
+                        <w:noProof/>
+                      </w:rPr>
+                      <w:t>R. Fielding, J. Mogul, H. Frystyk, L. Masinter, P. Leach and T. Berners-Lee, "Hypertext Transfer Protocol -- HTTP/1.1".</w:t>
+                    </w:r>
+                  </w:p>
+                </w:tc>
+              </w:tr>
+            </w:tbl>
+            <w:p>
+              <w:pPr>
+                <w:divId w:val="1027097656"/>
+                <w:rPr>
+                  <w:rFonts w:eastAsia="Times New Roman"/>
+                  <w:noProof/>
+                </w:rPr>
+              </w:pPr>
+            </w:p>
+            <w:p>
+              <w:r>
+                <w:rPr>
+                  <w:b/>
+                  <w:bCs/>
+                  <w:noProof/>
+                </w:rPr>
+                <w:fldChar w:fldCharType="end"/>
+              </w:r>
+            </w:p>
+          </w:sdtContent>
+        </w:sdt>
+      </w:sdtContent>
+    </w:sdt>
     <w:p>
       <w:pPr>
         <w:rPr>
@@ -23225,6 +24122,15 @@
           <w:lang w:val="en-US"/>
         </w:rPr>
       </w:pPr>
+      <w:r>
+        <w:rPr>
+          <w:rFonts w:ascii="Times New Roman" w:hAnsi="Times New Roman" w:cs="Times New Roman"/>
+          <w:sz w:val="28"/>
+          <w:szCs w:val="28"/>
+          <w:lang w:val="en-US"/>
+        </w:rPr>
+        <w:t xml:space="preserve"> </w:t>
+      </w:r>
     </w:p>
     <w:sectPr>
       <w:headerReference w:type="default" r:id="rId21"/>
@@ -24626,6 +25532,14 @@
       </w:tblBorders>
     </w:tblPr>
   </w:style>
+  <w:style w:type="paragraph" w:styleId="Bibliography">
+    <w:name w:val="Bibliography"/>
+    <w:basedOn w:val="Normal"/>
+    <w:next w:val="Normal"/>
+    <w:uiPriority w:val="37"/>
+    <w:unhideWhenUsed/>
+    <w:rsid w:val="00250F50"/>
+  </w:style>
 </w:styles>
 </file>
 
@@ -25029,7 +25943,7 @@
 </file>
 
 <file path=customXml/itemProps1.xml><?xml version="1.0" encoding="utf-8"?>
-<ds:datastoreItem xmlns:ds="http://schemas.openxmlformats.org/officeDocument/2006/customXml" ds:itemID="{133238FC-6954-4D07-B6FD-B80083D6CE94}">
+<ds:datastoreItem xmlns:ds="http://schemas.openxmlformats.org/officeDocument/2006/customXml" ds:itemID="{6A1271C5-6974-4950-B30B-F26F1F8840F0}">
   <ds:schemaRefs>
     <ds:schemaRef ds:uri="http://schemas.openxmlformats.org/officeDocument/2006/bibliography"/>
   </ds:schemaRefs>

</xml_diff>